<commit_message>
update: position and technical summary content, add border radious(round corner: 16px or 8px) to card elements, update contact layout by adjusting the alignment and adding GitHub and LinkedIn links, update cv files
</commit_message>
<xml_diff>
--- a/docs/cv.docx
+++ b/docs/cv.docx
@@ -15,11 +15,242 @@
       <w:r>
         <w:rPr>
           <w:rFonts w:ascii="Noto Sans" w:hAnsi="Noto Sans" w:cs="Noto Sans"/>
+          <w:noProof/>
+          <w:sz w:val="20"/>
+          <w:szCs w:val="20"/>
+          <w:lang w:val="en-US"/>
+        </w:rPr>
+        <w:drawing>
+          <wp:anchor distT="0" distB="0" distL="114300" distR="114300" simplePos="0" relativeHeight="251658240" behindDoc="0" locked="0" layoutInCell="1" allowOverlap="1" wp14:anchorId="1830754E" wp14:editId="3A71F8CE">
+            <wp:simplePos x="0" y="0"/>
+            <wp:positionH relativeFrom="column">
+              <wp:posOffset>5028565</wp:posOffset>
+            </wp:positionH>
+            <wp:positionV relativeFrom="paragraph">
+              <wp:posOffset>17145</wp:posOffset>
+            </wp:positionV>
+            <wp:extent cx="310515" cy="310515"/>
+            <wp:effectExtent l="0" t="0" r="0" b="0"/>
+            <wp:wrapNone/>
+            <wp:docPr id="80286164" name="Picture 3">
+              <a:hlinkClick xmlns:a="http://schemas.openxmlformats.org/drawingml/2006/main" r:id="rId8"/>
+            </wp:docPr>
+            <wp:cNvGraphicFramePr>
+              <a:graphicFrameLocks xmlns:a="http://schemas.openxmlformats.org/drawingml/2006/main" noChangeAspect="1"/>
+            </wp:cNvGraphicFramePr>
+            <a:graphic xmlns:a="http://schemas.openxmlformats.org/drawingml/2006/main">
+              <a:graphicData uri="http://schemas.openxmlformats.org/drawingml/2006/picture">
+                <pic:pic xmlns:pic="http://schemas.openxmlformats.org/drawingml/2006/picture">
+                  <pic:nvPicPr>
+                    <pic:cNvPr id="80286164" name="Picture 3">
+                      <a:hlinkClick r:id="rId8"/>
+                    </pic:cNvPr>
+                    <pic:cNvPicPr/>
+                  </pic:nvPicPr>
+                  <pic:blipFill>
+                    <a:blip r:embed="rId9" cstate="print">
+                      <a:extLst>
+                        <a:ext uri="{28A0092B-C50C-407E-A947-70E740481C1C}">
+                          <a14:useLocalDpi xmlns:a14="http://schemas.microsoft.com/office/drawing/2010/main" val="0"/>
+                        </a:ext>
+                        <a:ext uri="{837473B0-CC2E-450A-ABE3-18F120FF3D39}">
+                          <a1611:picAttrSrcUrl xmlns:a1611="http://schemas.microsoft.com/office/drawing/2016/11/main" r:id="rId10"/>
+                        </a:ext>
+                      </a:extLst>
+                    </a:blip>
+                    <a:stretch>
+                      <a:fillRect/>
+                    </a:stretch>
+                  </pic:blipFill>
+                  <pic:spPr>
+                    <a:xfrm flipH="1">
+                      <a:off x="0" y="0"/>
+                      <a:ext cx="310515" cy="310515"/>
+                    </a:xfrm>
+                    <a:prstGeom prst="rect">
+                      <a:avLst/>
+                    </a:prstGeom>
+                  </pic:spPr>
+                </pic:pic>
+              </a:graphicData>
+            </a:graphic>
+            <wp14:sizeRelH relativeFrom="page">
+              <wp14:pctWidth>0</wp14:pctWidth>
+            </wp14:sizeRelH>
+            <wp14:sizeRelV relativeFrom="page">
+              <wp14:pctHeight>0</wp14:pctHeight>
+            </wp14:sizeRelV>
+          </wp:anchor>
+        </w:drawing>
+      </w:r>
+      <w:r>
+        <w:rPr>
+          <w:rFonts w:ascii="Noto Sans" w:hAnsi="Noto Sans" w:cs="Noto Sans"/>
+          <w:noProof/>
+          <w:szCs w:val="22"/>
+          <w:lang w:val="en-US" w:eastAsia="ko-KR" w:bidi="km-KH"/>
+        </w:rPr>
+        <w:drawing>
+          <wp:anchor distT="0" distB="0" distL="114300" distR="114300" simplePos="0" relativeHeight="251659264" behindDoc="0" locked="0" layoutInCell="1" allowOverlap="1" wp14:anchorId="78CF39D9" wp14:editId="473F1999">
+            <wp:simplePos x="0" y="0"/>
+            <wp:positionH relativeFrom="column">
+              <wp:posOffset>5447030</wp:posOffset>
+            </wp:positionH>
+            <wp:positionV relativeFrom="paragraph">
+              <wp:posOffset>-30480</wp:posOffset>
+            </wp:positionV>
+            <wp:extent cx="387985" cy="398145"/>
+            <wp:effectExtent l="0" t="0" r="0" b="1905"/>
+            <wp:wrapNone/>
+            <wp:docPr id="1367597941" name="Picture 4">
+              <a:hlinkClick xmlns:a="http://schemas.openxmlformats.org/drawingml/2006/main" r:id="rId11"/>
+            </wp:docPr>
+            <wp:cNvGraphicFramePr>
+              <a:graphicFrameLocks xmlns:a="http://schemas.openxmlformats.org/drawingml/2006/main" noChangeAspect="1"/>
+            </wp:cNvGraphicFramePr>
+            <a:graphic xmlns:a="http://schemas.openxmlformats.org/drawingml/2006/main">
+              <a:graphicData uri="http://schemas.openxmlformats.org/drawingml/2006/picture">
+                <pic:pic xmlns:pic="http://schemas.openxmlformats.org/drawingml/2006/picture">
+                  <pic:nvPicPr>
+                    <pic:cNvPr id="1367597941" name="Picture 4">
+                      <a:hlinkClick r:id="rId11"/>
+                    </pic:cNvPr>
+                    <pic:cNvPicPr/>
+                  </pic:nvPicPr>
+                  <pic:blipFill rotWithShape="1">
+                    <a:blip r:embed="rId12" cstate="print">
+                      <a:extLst>
+                        <a:ext uri="{28A0092B-C50C-407E-A947-70E740481C1C}">
+                          <a14:useLocalDpi xmlns:a14="http://schemas.microsoft.com/office/drawing/2010/main" val="0"/>
+                        </a:ext>
+                        <a:ext uri="{837473B0-CC2E-450A-ABE3-18F120FF3D39}">
+                          <a1611:picAttrSrcUrl xmlns:a1611="http://schemas.microsoft.com/office/drawing/2016/11/main" r:id="rId13"/>
+                        </a:ext>
+                      </a:extLst>
+                    </a:blip>
+                    <a:srcRect l="20444" t="18868" r="19024" b="18982"/>
+                    <a:stretch/>
+                  </pic:blipFill>
+                  <pic:spPr bwMode="auto">
+                    <a:xfrm>
+                      <a:off x="0" y="0"/>
+                      <a:ext cx="387985" cy="398145"/>
+                    </a:xfrm>
+                    <a:prstGeom prst="rect">
+                      <a:avLst/>
+                    </a:prstGeom>
+                    <a:ln>
+                      <a:noFill/>
+                    </a:ln>
+                    <a:extLst>
+                      <a:ext uri="{53640926-AAD7-44D8-BBD7-CCE9431645EC}">
+                        <a14:shadowObscured xmlns:a14="http://schemas.microsoft.com/office/drawing/2010/main"/>
+                      </a:ext>
+                    </a:extLst>
+                  </pic:spPr>
+                </pic:pic>
+              </a:graphicData>
+            </a:graphic>
+            <wp14:sizeRelH relativeFrom="page">
+              <wp14:pctWidth>0</wp14:pctWidth>
+            </wp14:sizeRelH>
+            <wp14:sizeRelV relativeFrom="page">
+              <wp14:pctHeight>0</wp14:pctHeight>
+            </wp14:sizeRelV>
+          </wp:anchor>
+        </w:drawing>
+      </w:r>
+      <w:r>
+        <w:rPr>
+          <w:noProof/>
+        </w:rPr>
+        <w:drawing>
+          <wp:anchor distT="0" distB="0" distL="114300" distR="114300" simplePos="0" relativeHeight="251661312" behindDoc="0" locked="0" layoutInCell="1" allowOverlap="1" wp14:anchorId="2DBCF28C" wp14:editId="0808E1B8">
+            <wp:simplePos x="0" y="0"/>
+            <wp:positionH relativeFrom="margin">
+              <wp:posOffset>5937885</wp:posOffset>
+            </wp:positionH>
+            <wp:positionV relativeFrom="margin">
+              <wp:posOffset>28575</wp:posOffset>
+            </wp:positionV>
+            <wp:extent cx="339894" cy="283464"/>
+            <wp:effectExtent l="0" t="0" r="3175" b="2540"/>
+            <wp:wrapSquare wrapText="bothSides"/>
+            <wp:docPr id="2024074480" name="Picture 15">
+              <a:hlinkClick xmlns:a="http://schemas.openxmlformats.org/drawingml/2006/main" r:id="rId14"/>
+            </wp:docPr>
+            <wp:cNvGraphicFramePr>
+              <a:graphicFrameLocks xmlns:a="http://schemas.openxmlformats.org/drawingml/2006/main" noChangeAspect="1"/>
+            </wp:cNvGraphicFramePr>
+            <a:graphic xmlns:a="http://schemas.openxmlformats.org/drawingml/2006/main">
+              <a:graphicData uri="http://schemas.openxmlformats.org/drawingml/2006/picture">
+                <pic:pic xmlns:pic="http://schemas.openxmlformats.org/drawingml/2006/picture">
+                  <pic:nvPicPr>
+                    <pic:cNvPr id="2024074480" name="Picture 15">
+                      <a:hlinkClick r:id="rId14"/>
+                    </pic:cNvPr>
+                    <pic:cNvPicPr>
+                      <a:picLocks noChangeAspect="1" noChangeArrowheads="1"/>
+                    </pic:cNvPicPr>
+                  </pic:nvPicPr>
+                  <pic:blipFill rotWithShape="1">
+                    <a:blip r:embed="rId15" cstate="print">
+                      <a:extLst>
+                        <a:ext uri="{28A0092B-C50C-407E-A947-70E740481C1C}">
+                          <a14:useLocalDpi xmlns:a14="http://schemas.microsoft.com/office/drawing/2010/main" val="0"/>
+                        </a:ext>
+                      </a:extLst>
+                    </a:blip>
+                    <a:srcRect l="7416" t="7004" r="7016" b="21728"/>
+                    <a:stretch/>
+                  </pic:blipFill>
+                  <pic:spPr bwMode="auto">
+                    <a:xfrm>
+                      <a:off x="0" y="0"/>
+                      <a:ext cx="339894" cy="283464"/>
+                    </a:xfrm>
+                    <a:prstGeom prst="rect">
+                      <a:avLst/>
+                    </a:prstGeom>
+                    <a:noFill/>
+                    <a:ln>
+                      <a:noFill/>
+                    </a:ln>
+                    <a:extLst>
+                      <a:ext uri="{53640926-AAD7-44D8-BBD7-CCE9431645EC}">
+                        <a14:shadowObscured xmlns:a14="http://schemas.microsoft.com/office/drawing/2010/main"/>
+                      </a:ext>
+                    </a:extLst>
+                  </pic:spPr>
+                </pic:pic>
+              </a:graphicData>
+            </a:graphic>
+            <wp14:sizeRelH relativeFrom="margin">
+              <wp14:pctWidth>0</wp14:pctWidth>
+            </wp14:sizeRelH>
+            <wp14:sizeRelV relativeFrom="margin">
+              <wp14:pctHeight>0</wp14:pctHeight>
+            </wp14:sizeRelV>
+          </wp:anchor>
+        </w:drawing>
+      </w:r>
+      <w:r>
+        <w:rPr>
+          <w:rFonts w:ascii="Noto Sans" w:hAnsi="Noto Sans" w:cs="Noto Sans"/>
           <w:b/>
           <w:bCs/>
           <w:sz w:val="24"/>
         </w:rPr>
-        <w:t>Mr. Vicheka Phor</w:t>
+        <w:t>M</w:t>
+      </w:r>
+      <w:r>
+        <w:rPr>
+          <w:rFonts w:ascii="Noto Sans" w:hAnsi="Noto Sans" w:cs="Noto Sans"/>
+          <w:b/>
+          <w:bCs/>
+          <w:sz w:val="24"/>
+        </w:rPr>
+        <w:t>r. Vicheka Phor</w:t>
       </w:r>
     </w:p>
     <w:p>
@@ -116,8 +347,40 @@
           <w:szCs w:val="20"/>
           <w:lang w:val="en-US"/>
         </w:rPr>
-        <w:t>Email: phorvicheka@yahoo.com</w:t>
-      </w:r>
+        <w:t xml:space="preserve">Email: </w:t>
+      </w:r>
+      <w:hyperlink r:id="rId16" w:history="1">
+        <w:r>
+          <w:rPr>
+            <w:rStyle w:val="Hyperlink"/>
+            <w:rFonts w:ascii="Noto Sans" w:hAnsi="Noto Sans" w:cs="Noto Sans"/>
+            <w:sz w:val="20"/>
+            <w:szCs w:val="20"/>
+            <w:lang w:val="en-US"/>
+          </w:rPr>
+          <w:t>phorvicheka@y</w:t>
+        </w:r>
+        <w:r>
+          <w:rPr>
+            <w:rStyle w:val="Hyperlink"/>
+            <w:rFonts w:ascii="Noto Sans" w:hAnsi="Noto Sans" w:cs="Noto Sans"/>
+            <w:sz w:val="20"/>
+            <w:szCs w:val="20"/>
+            <w:lang w:val="en-US"/>
+          </w:rPr>
+          <w:t>a</w:t>
+        </w:r>
+        <w:r>
+          <w:rPr>
+            <w:rStyle w:val="Hyperlink"/>
+            <w:rFonts w:ascii="Noto Sans" w:hAnsi="Noto Sans" w:cs="Noto Sans"/>
+            <w:sz w:val="20"/>
+            <w:szCs w:val="20"/>
+            <w:lang w:val="en-US"/>
+          </w:rPr>
+          <w:t>hoo.com</w:t>
+        </w:r>
+      </w:hyperlink>
     </w:p>
     <w:p>
       <w:pPr>
@@ -252,7 +515,29 @@
                                 <w:szCs w:val="28"/>
                                 <w:lang w:val="en-US"/>
                               </w:rPr>
-                              <w:t>Researcher and Software Developer</w:t>
+                              <w:t xml:space="preserve">Researcher </w:t>
+                            </w:r>
+                            <w:r>
+                              <w:rPr>
+                                <w:b/>
+                                <w:bCs/>
+                                <w:color w:val="0070C0"/>
+                                <w:sz w:val="28"/>
+                                <w:szCs w:val="28"/>
+                                <w:lang w:val="en-US"/>
+                              </w:rPr>
+                              <w:t>&amp;</w:t>
+                            </w:r>
+                            <w:r>
+                              <w:rPr>
+                                <w:b/>
+                                <w:bCs/>
+                                <w:color w:val="0070C0"/>
+                                <w:sz w:val="28"/>
+                                <w:szCs w:val="28"/>
+                                <w:lang w:val="en-US"/>
+                              </w:rPr>
+                              <w:t xml:space="preserve"> Software Developer</w:t>
                             </w:r>
                           </w:p>
                         </w:txbxContent>
@@ -308,7 +593,29 @@
                           <w:szCs w:val="28"/>
                           <w:lang w:val="en-US"/>
                         </w:rPr>
-                        <w:t>Researcher and Software Developer</w:t>
+                        <w:t xml:space="preserve">Researcher </w:t>
+                      </w:r>
+                      <w:r>
+                        <w:rPr>
+                          <w:b/>
+                          <w:bCs/>
+                          <w:color w:val="0070C0"/>
+                          <w:sz w:val="28"/>
+                          <w:szCs w:val="28"/>
+                          <w:lang w:val="en-US"/>
+                        </w:rPr>
+                        <w:t>&amp;</w:t>
+                      </w:r>
+                      <w:r>
+                        <w:rPr>
+                          <w:b/>
+                          <w:bCs/>
+                          <w:color w:val="0070C0"/>
+                          <w:sz w:val="28"/>
+                          <w:szCs w:val="28"/>
+                          <w:lang w:val="en-US"/>
+                        </w:rPr>
+                        <w:t xml:space="preserve"> Software Developer</w:t>
                       </w:r>
                     </w:p>
                   </w:txbxContent>
@@ -913,7 +1220,27 @@
           <w:szCs w:val="20"/>
           <w:lang w:val="en-US"/>
         </w:rPr>
-        <w:t>. My experience extends to AI integration, particularly in object detection (TensorFlow), topic analysis (</w:t>
+        <w:t>. My experience extends to AI integration, particularly in object detection (TensorFlow), topic analysis</w:t>
+      </w:r>
+      <w:r>
+        <w:rPr>
+          <w:rFonts w:ascii="Noto Sans" w:hAnsi="Noto Sans" w:cs="Noto Sans"/>
+          <w:bCs/>
+          <w:sz w:val="20"/>
+          <w:szCs w:val="20"/>
+          <w:lang w:val="en-US"/>
+        </w:rPr>
+        <w:t xml:space="preserve"> </w:t>
+      </w:r>
+      <w:r>
+        <w:rPr>
+          <w:rFonts w:ascii="Noto Sans" w:hAnsi="Noto Sans" w:cs="Noto Sans"/>
+          <w:bCs/>
+          <w:sz w:val="20"/>
+          <w:szCs w:val="20"/>
+          <w:lang w:val="en-US"/>
+        </w:rPr>
+        <w:t>(</w:t>
       </w:r>
       <w:proofErr w:type="spellStart"/>
       <w:r>
@@ -1676,6 +2003,15 @@
         </w:rPr>
         <w:tab/>
       </w:r>
+      <w:r>
+        <w:rPr>
+          <w:rFonts w:ascii="Noto Sans" w:hAnsi="Noto Sans" w:cs="Noto Sans"/>
+          <w:bCs/>
+          <w:sz w:val="20"/>
+          <w:szCs w:val="20"/>
+        </w:rPr>
+        <w:t>LLM (</w:t>
+      </w:r>
       <w:proofErr w:type="spellStart"/>
       <w:r>
         <w:rPr>
@@ -1683,7 +2019,6 @@
           <w:bCs/>
           <w:sz w:val="20"/>
           <w:szCs w:val="20"/>
-          <w:lang w:val="en-US"/>
         </w:rPr>
         <w:t>Olama</w:t>
       </w:r>
@@ -1694,16 +2029,43 @@
           <w:bCs/>
           <w:sz w:val="20"/>
           <w:szCs w:val="20"/>
-          <w:lang w:val="en-US"/>
-        </w:rPr>
-        <w:t>, Llama3, ChatGPT, Gemini</w:t>
-      </w:r>
-      <w:r>
-        <w:rPr>
-          <w:rFonts w:ascii="Noto Sans" w:hAnsi="Noto Sans" w:cs="Noto Sans"/>
-          <w:sz w:val="20"/>
-          <w:szCs w:val="20"/>
-          <w:lang w:val="en-US"/>
+        </w:rPr>
+        <w:t xml:space="preserve">, Llama3, </w:t>
+      </w:r>
+      <w:proofErr w:type="spellStart"/>
+      <w:r>
+        <w:rPr>
+          <w:rFonts w:ascii="Noto Sans" w:hAnsi="Noto Sans" w:cs="Noto Sans"/>
+          <w:bCs/>
+          <w:sz w:val="20"/>
+          <w:szCs w:val="20"/>
+        </w:rPr>
+        <w:t>ChatGPT</w:t>
+      </w:r>
+      <w:proofErr w:type="spellEnd"/>
+      <w:r>
+        <w:rPr>
+          <w:rFonts w:ascii="Noto Sans" w:hAnsi="Noto Sans" w:cs="Noto Sans"/>
+          <w:bCs/>
+          <w:sz w:val="20"/>
+          <w:szCs w:val="20"/>
+        </w:rPr>
+        <w:t>, Gemini</w:t>
+      </w:r>
+      <w:r>
+        <w:rPr>
+          <w:rFonts w:ascii="Noto Sans" w:hAnsi="Noto Sans" w:cs="Noto Sans"/>
+          <w:bCs/>
+          <w:sz w:val="20"/>
+          <w:szCs w:val="20"/>
+        </w:rPr>
+        <w:t>)</w:t>
+      </w:r>
+      <w:r>
+        <w:rPr>
+          <w:rFonts w:ascii="Noto Sans" w:hAnsi="Noto Sans" w:cs="Noto Sans"/>
+          <w:sz w:val="20"/>
+          <w:szCs w:val="20"/>
         </w:rPr>
         <w:t xml:space="preserve">, </w:t>
       </w:r>
@@ -1713,7 +2075,24 @@
           <w:rFonts w:ascii="Noto Sans" w:hAnsi="Noto Sans" w:cs="Noto Sans"/>
           <w:sz w:val="20"/>
           <w:szCs w:val="20"/>
-          <w:lang w:val="en-US"/>
+        </w:rPr>
+        <w:t>BERTopic</w:t>
+      </w:r>
+      <w:proofErr w:type="spellEnd"/>
+      <w:r>
+        <w:rPr>
+          <w:rFonts w:ascii="Noto Sans" w:hAnsi="Noto Sans" w:cs="Noto Sans"/>
+          <w:sz w:val="20"/>
+          <w:szCs w:val="20"/>
+        </w:rPr>
+        <w:t xml:space="preserve">, </w:t>
+      </w:r>
+      <w:proofErr w:type="spellStart"/>
+      <w:r>
+        <w:rPr>
+          <w:rFonts w:ascii="Noto Sans" w:hAnsi="Noto Sans" w:cs="Noto Sans"/>
+          <w:sz w:val="20"/>
+          <w:szCs w:val="20"/>
         </w:rPr>
         <w:t>Tensorflow</w:t>
       </w:r>
@@ -1723,6 +2102,32 @@
           <w:rFonts w:ascii="Noto Sans" w:hAnsi="Noto Sans" w:cs="Noto Sans"/>
           <w:sz w:val="20"/>
           <w:szCs w:val="20"/>
+        </w:rPr>
+        <w:t xml:space="preserve"> Hub Object </w:t>
+      </w:r>
+      <w:proofErr w:type="spellStart"/>
+      <w:r>
+        <w:rPr>
+          <w:rFonts w:ascii="Noto Sans" w:hAnsi="Noto Sans" w:cs="Noto Sans"/>
+          <w:sz w:val="20"/>
+          <w:szCs w:val="20"/>
+        </w:rPr>
+        <w:t>Detection</w:t>
+      </w:r>
+      <w:proofErr w:type="spellEnd"/>
+      <w:r>
+        <w:rPr>
+          <w:rFonts w:ascii="Noto Sans" w:hAnsi="Noto Sans" w:cs="Noto Sans"/>
+          <w:sz w:val="20"/>
+          <w:szCs w:val="20"/>
+        </w:rPr>
+        <w:t>,</w:t>
+      </w:r>
+      <w:r>
+        <w:rPr>
+          <w:rFonts w:ascii="Noto Sans" w:hAnsi="Noto Sans" w:cs="Noto Sans"/>
+          <w:sz w:val="20"/>
+          <w:szCs w:val="20"/>
           <w:lang w:val="en-US"/>
         </w:rPr>
         <w:t xml:space="preserve"> </w:t>
@@ -1734,72 +2139,7 @@
           <w:szCs w:val="20"/>
           <w:lang w:val="en-US"/>
         </w:rPr>
-        <w:t>H</w:t>
-      </w:r>
-      <w:r>
-        <w:rPr>
-          <w:rFonts w:ascii="Noto Sans" w:hAnsi="Noto Sans" w:cs="Noto Sans"/>
-          <w:sz w:val="20"/>
-          <w:szCs w:val="20"/>
-          <w:lang w:val="en-US"/>
-        </w:rPr>
-        <w:t xml:space="preserve">ub </w:t>
-      </w:r>
-      <w:r>
-        <w:rPr>
-          <w:rFonts w:ascii="Noto Sans" w:hAnsi="Noto Sans" w:cs="Noto Sans"/>
-          <w:sz w:val="20"/>
-          <w:szCs w:val="20"/>
-          <w:lang w:val="en-US"/>
-        </w:rPr>
-        <w:t>O</w:t>
-      </w:r>
-      <w:r>
-        <w:rPr>
-          <w:rFonts w:ascii="Noto Sans" w:hAnsi="Noto Sans" w:cs="Noto Sans"/>
-          <w:sz w:val="20"/>
-          <w:szCs w:val="20"/>
-          <w:lang w:val="en-US"/>
-        </w:rPr>
-        <w:t xml:space="preserve">bject </w:t>
-      </w:r>
-      <w:r>
-        <w:rPr>
-          <w:rFonts w:ascii="Noto Sans" w:hAnsi="Noto Sans" w:cs="Noto Sans"/>
-          <w:sz w:val="20"/>
-          <w:szCs w:val="20"/>
-          <w:lang w:val="en-US"/>
-        </w:rPr>
-        <w:t>D</w:t>
-      </w:r>
-      <w:r>
-        <w:rPr>
-          <w:rFonts w:ascii="Noto Sans" w:hAnsi="Noto Sans" w:cs="Noto Sans"/>
-          <w:sz w:val="20"/>
-          <w:szCs w:val="20"/>
-          <w:lang w:val="en-US"/>
-        </w:rPr>
-        <w:t xml:space="preserve">etection, </w:t>
-      </w:r>
-      <w:proofErr w:type="spellStart"/>
-      <w:r>
-        <w:rPr>
-          <w:rFonts w:ascii="Noto Sans" w:hAnsi="Noto Sans" w:cs="Noto Sans"/>
-          <w:sz w:val="20"/>
-          <w:szCs w:val="20"/>
-          <w:lang w:val="en-US"/>
-        </w:rPr>
-        <w:t>BERTopic</w:t>
-      </w:r>
-      <w:proofErr w:type="spellEnd"/>
-      <w:r>
-        <w:rPr>
-          <w:rFonts w:ascii="Noto Sans" w:hAnsi="Noto Sans" w:cs="Noto Sans"/>
-          <w:sz w:val="20"/>
-          <w:szCs w:val="20"/>
-          <w:lang w:val="en-US"/>
-        </w:rPr>
-        <w:t>, Scikit-Learn (TFIDF)</w:t>
+        <w:t>Scikit-Learn (TFIDF)</w:t>
       </w:r>
       <w:r>
         <w:rPr>
@@ -2910,7 +3250,27 @@
           <w:szCs w:val="22"/>
           <w:lang w:val="en-US"/>
         </w:rPr>
-        <w:t>Researcher and Software Developer</w:t>
+        <w:t xml:space="preserve">Researcher </w:t>
+      </w:r>
+      <w:r>
+        <w:rPr>
+          <w:rFonts w:ascii="Noto Sans" w:hAnsi="Noto Sans" w:cs="Noto Sans"/>
+          <w:b/>
+          <w:bCs/>
+          <w:szCs w:val="22"/>
+          <w:lang w:val="en-US"/>
+        </w:rPr>
+        <w:t>&amp;</w:t>
+      </w:r>
+      <w:r>
+        <w:rPr>
+          <w:rFonts w:ascii="Noto Sans" w:hAnsi="Noto Sans" w:cs="Noto Sans"/>
+          <w:b/>
+          <w:bCs/>
+          <w:szCs w:val="22"/>
+          <w:lang w:val="en-US"/>
+        </w:rPr>
+        <w:t xml:space="preserve"> Software Developer</w:t>
       </w:r>
     </w:p>
     <w:p>
@@ -3074,7 +3434,7 @@
         </w:rPr>
         <w:t xml:space="preserve">: </w:t>
       </w:r>
-      <w:hyperlink r:id="rId8" w:history="1">
+      <w:hyperlink r:id="rId17" w:history="1">
         <w:r>
           <w:rPr>
             <w:rStyle w:val="Hyperlink"/>
@@ -3680,7 +4040,27 @@
           <w:szCs w:val="22"/>
           <w:lang w:val="en-US"/>
         </w:rPr>
-        <w:t>Researcher and Software Developer</w:t>
+        <w:t xml:space="preserve">Researcher </w:t>
+      </w:r>
+      <w:r>
+        <w:rPr>
+          <w:rFonts w:ascii="Noto Sans" w:hAnsi="Noto Sans" w:cs="Noto Sans"/>
+          <w:b/>
+          <w:bCs/>
+          <w:szCs w:val="22"/>
+          <w:lang w:val="en-US"/>
+        </w:rPr>
+        <w:t>&amp;</w:t>
+      </w:r>
+      <w:r>
+        <w:rPr>
+          <w:rFonts w:ascii="Noto Sans" w:hAnsi="Noto Sans" w:cs="Noto Sans"/>
+          <w:b/>
+          <w:bCs/>
+          <w:szCs w:val="22"/>
+          <w:lang w:val="en-US"/>
+        </w:rPr>
+        <w:t xml:space="preserve"> Software Developer</w:t>
       </w:r>
     </w:p>
     <w:p>
@@ -6272,7 +6652,7 @@
       </w:r>
     </w:p>
     <w:sectPr>
-      <w:footerReference w:type="default" r:id="rId9"/>
+      <w:footerReference w:type="default" r:id="rId18"/>
       <w:pgSz w:w="11909" w:h="16834" w:code="9"/>
       <w:pgMar w:top="648" w:right="1008" w:bottom="648" w:left="1008" w:header="0" w:footer="0" w:gutter="0"/>
       <w:cols w:space="720"/>
@@ -8678,6 +9058,18 @@
       <w:shd w:val="clear" w:color="auto" w:fill="E1DFDD"/>
     </w:rPr>
   </w:style>
+  <w:style w:type="character" w:styleId="FollowedHyperlink">
+    <w:name w:val="FollowedHyperlink"/>
+    <w:basedOn w:val="DefaultParagraphFont"/>
+    <w:uiPriority w:val="99"/>
+    <w:semiHidden/>
+    <w:unhideWhenUsed/>
+    <w:rsid w:val="00844836"/>
+    <w:rPr>
+      <w:color w:val="800080" w:themeColor="followedHyperlink"/>
+      <w:u w:val="single"/>
+    </w:rPr>
+  </w:style>
 </w:styles>
 </file>
 

</xml_diff>

<commit_message>
update: adding pdf viewer, adding Google Drive & PPT Instructor (Part-Time) and certifications of employments
Refs:
- using chat gpt
</commit_message>
<xml_diff>
--- a/docs/cv.docx
+++ b/docs/cv.docx
@@ -358,27 +358,7 @@
             <w:szCs w:val="20"/>
             <w:lang w:val="en-US"/>
           </w:rPr>
-          <w:t>phorvicheka@y</w:t>
-        </w:r>
-        <w:r>
-          <w:rPr>
-            <w:rStyle w:val="Hyperlink"/>
-            <w:rFonts w:ascii="Noto Sans" w:hAnsi="Noto Sans" w:cs="Noto Sans"/>
-            <w:sz w:val="20"/>
-            <w:szCs w:val="20"/>
-            <w:lang w:val="en-US"/>
-          </w:rPr>
-          <w:t>a</w:t>
-        </w:r>
-        <w:r>
-          <w:rPr>
-            <w:rStyle w:val="Hyperlink"/>
-            <w:rFonts w:ascii="Noto Sans" w:hAnsi="Noto Sans" w:cs="Noto Sans"/>
-            <w:sz w:val="20"/>
-            <w:szCs w:val="20"/>
-            <w:lang w:val="en-US"/>
-          </w:rPr>
-          <w:t>hoo.com</w:t>
+          <w:t>phorvicheka@yahoo.com</w:t>
         </w:r>
       </w:hyperlink>
     </w:p>
@@ -888,7 +868,46 @@
           <w:sz w:val="20"/>
           <w:szCs w:val="18"/>
         </w:rPr>
-        <w:t>Web: Next.js, React.js</w:t>
+        <w:t>Web: Next.js</w:t>
+      </w:r>
+      <w:r>
+        <w:rPr>
+          <w:rFonts w:ascii="Noto Sans" w:eastAsiaTheme="minorEastAsia" w:hAnsi="Noto Sans" w:cs="Noto Sans" w:hint="eastAsia"/>
+          <w:bCs/>
+          <w:sz w:val="20"/>
+          <w:szCs w:val="18"/>
+          <w:lang w:eastAsia="ko-KR"/>
+        </w:rPr>
+        <w:t xml:space="preserve"> (Kirimase, Create T3 App, shadcn/ui, Tailwind CSS, </w:t>
+      </w:r>
+      <w:r>
+        <w:rPr>
+          <w:rFonts w:ascii="Noto Sans" w:eastAsiaTheme="minorEastAsia" w:hAnsi="Noto Sans" w:cs="Noto Sans"/>
+          <w:bCs/>
+          <w:sz w:val="20"/>
+          <w:szCs w:val="18"/>
+          <w:lang w:eastAsia="ko-KR"/>
+        </w:rPr>
+        <w:t>react-spring</w:t>
+      </w:r>
+      <w:r>
+        <w:rPr>
+          <w:rFonts w:ascii="Noto Sans" w:eastAsiaTheme="minorEastAsia" w:hAnsi="Noto Sans" w:cs="Noto Sans" w:hint="eastAsia"/>
+          <w:bCs/>
+          <w:sz w:val="20"/>
+          <w:szCs w:val="18"/>
+          <w:lang w:eastAsia="ko-KR"/>
+        </w:rPr>
+        <w:t>)</w:t>
+      </w:r>
+      <w:r>
+        <w:rPr>
+          <w:rFonts w:ascii="Noto Sans" w:hAnsi="Noto Sans" w:cs="Noto Sans"/>
+          <w:bCs/>
+          <w:sz w:val="20"/>
+          <w:szCs w:val="18"/>
+        </w:rPr>
+        <w:t>, React.js</w:t>
       </w:r>
     </w:p>
     <w:p>
@@ -976,9 +995,25 @@
           <w:sz w:val="20"/>
           <w:szCs w:val="18"/>
         </w:rPr>
-        <w:t xml:space="preserve">Backend: </w:t>
-      </w:r>
-      <w:proofErr w:type="spellStart"/>
+        <w:t xml:space="preserve">Backend: FastAPI, </w:t>
+      </w:r>
+      <w:r>
+        <w:rPr>
+          <w:rFonts w:ascii="Noto Sans" w:hAnsi="Noto Sans" w:cs="Noto Sans"/>
+          <w:sz w:val="20"/>
+          <w:szCs w:val="20"/>
+        </w:rPr>
+        <w:t>Express.js,</w:t>
+      </w:r>
+      <w:r>
+        <w:rPr>
+          <w:rFonts w:ascii="Noto Sans" w:eastAsiaTheme="minorEastAsia" w:hAnsi="Noto Sans" w:cs="Noto Sans" w:hint="eastAsia"/>
+          <w:sz w:val="20"/>
+          <w:szCs w:val="20"/>
+          <w:lang w:eastAsia="ko-KR"/>
+        </w:rPr>
+        <w:t xml:space="preserve"> </w:t>
+      </w:r>
       <w:r>
         <w:rPr>
           <w:rFonts w:ascii="Noto Sans" w:hAnsi="Noto Sans" w:cs="Noto Sans"/>
@@ -986,17 +1021,25 @@
           <w:sz w:val="20"/>
           <w:szCs w:val="18"/>
         </w:rPr>
-        <w:t>FastAPI</w:t>
-      </w:r>
-      <w:proofErr w:type="spellEnd"/>
-      <w:r>
-        <w:rPr>
-          <w:rFonts w:ascii="Noto Sans" w:hAnsi="Noto Sans" w:cs="Noto Sans"/>
+        <w:t>Nest.js</w:t>
+      </w:r>
+      <w:r>
+        <w:rPr>
+          <w:rFonts w:ascii="Noto Sans" w:eastAsiaTheme="minorEastAsia" w:hAnsi="Noto Sans" w:cs="Noto Sans" w:hint="eastAsia"/>
           <w:bCs/>
           <w:sz w:val="20"/>
           <w:szCs w:val="18"/>
-        </w:rPr>
-        <w:t>, Nest.js</w:t>
+          <w:lang w:eastAsia="ko-KR"/>
+        </w:rPr>
+        <w:t xml:space="preserve">, </w:t>
+      </w:r>
+      <w:r>
+        <w:rPr>
+          <w:rFonts w:ascii="Noto Sans" w:hAnsi="Noto Sans" w:cs="Noto Sans"/>
+          <w:sz w:val="20"/>
+          <w:szCs w:val="20"/>
+        </w:rPr>
+        <w:t>PostgreSQL, MySQL</w:t>
       </w:r>
     </w:p>
     <w:p>
@@ -1009,7 +1052,7 @@
         <w:shd w:val="clear" w:color="auto" w:fill="FFFFFF"/>
         <w:jc w:val="both"/>
         <w:rPr>
-          <w:rFonts w:ascii="Noto Sans" w:hAnsi="Noto Sans" w:cs="Noto Sans"/>
+          <w:rFonts w:ascii="Noto Sans" w:hAnsi="Noto Sans" w:cs="Noto Sans" w:hint="eastAsia"/>
           <w:bCs/>
           <w:sz w:val="20"/>
           <w:szCs w:val="18"/>
@@ -1022,7 +1065,7 @@
           <w:sz w:val="20"/>
           <w:szCs w:val="18"/>
         </w:rPr>
-        <w:t>🐳</w:t>
+        <w:t>🔧</w:t>
       </w:r>
       <w:r>
         <w:rPr>
@@ -1031,25 +1074,7 @@
           <w:sz w:val="20"/>
           <w:szCs w:val="18"/>
         </w:rPr>
-        <w:t xml:space="preserve"> </w:t>
-      </w:r>
-      <w:r>
-        <w:rPr>
-          <w:rFonts w:ascii="Noto Sans" w:hAnsi="Noto Sans" w:cs="Noto Sans"/>
-          <w:bCs/>
-          <w:sz w:val="20"/>
-          <w:szCs w:val="18"/>
-        </w:rPr>
-        <w:t>DevOps: Docker</w:t>
-      </w:r>
-      <w:r>
-        <w:rPr>
-          <w:rFonts w:ascii="Noto Sans" w:hAnsi="Noto Sans" w:cs="Noto Sans"/>
-          <w:bCs/>
-          <w:sz w:val="20"/>
-          <w:szCs w:val="18"/>
-        </w:rPr>
-        <w:t>, Docker Compose</w:t>
+        <w:t xml:space="preserve"> Collaboration: Git, GitHub, Bitbucket, Jira, GitLab</w:t>
       </w:r>
     </w:p>
     <w:p>
@@ -1073,16 +1098,16 @@
           <w:rFonts w:ascii="Segoe UI Emoji" w:hAnsi="Segoe UI Emoji" w:cs="Segoe UI Emoji"/>
           <w:bCs/>
           <w:sz w:val="20"/>
-          <w:szCs w:val="20"/>
-        </w:rPr>
-        <w:t>🧠</w:t>
-      </w:r>
-      <w:r>
-        <w:rPr>
-          <w:rFonts w:ascii="Noto Sans" w:hAnsi="Noto Sans" w:cs="Noto Sans"/>
-          <w:bCs/>
-          <w:sz w:val="20"/>
-          <w:szCs w:val="20"/>
+          <w:szCs w:val="18"/>
+        </w:rPr>
+        <w:t>🐳</w:t>
+      </w:r>
+      <w:r>
+        <w:rPr>
+          <w:rFonts w:ascii="Noto Sans" w:hAnsi="Noto Sans" w:cs="Noto Sans"/>
+          <w:bCs/>
+          <w:sz w:val="20"/>
+          <w:szCs w:val="18"/>
         </w:rPr>
         <w:t xml:space="preserve"> </w:t>
       </w:r>
@@ -1091,144 +1116,51 @@
           <w:rFonts w:ascii="Noto Sans" w:hAnsi="Noto Sans" w:cs="Noto Sans"/>
           <w:bCs/>
           <w:sz w:val="20"/>
-          <w:szCs w:val="20"/>
-        </w:rPr>
-        <w:t>AI: LLM</w:t>
-      </w:r>
-      <w:r>
-        <w:rPr>
-          <w:rFonts w:ascii="Noto Sans" w:hAnsi="Noto Sans" w:cs="Noto Sans"/>
-          <w:bCs/>
-          <w:sz w:val="20"/>
-          <w:szCs w:val="20"/>
-        </w:rPr>
-        <w:t xml:space="preserve"> (</w:t>
-      </w:r>
-      <w:proofErr w:type="spellStart"/>
-      <w:r>
-        <w:rPr>
-          <w:rFonts w:ascii="Noto Sans" w:hAnsi="Noto Sans" w:cs="Noto Sans"/>
-          <w:bCs/>
-          <w:sz w:val="20"/>
-          <w:szCs w:val="20"/>
-        </w:rPr>
-        <w:t>Olama</w:t>
-      </w:r>
-      <w:proofErr w:type="spellEnd"/>
-      <w:r>
-        <w:rPr>
-          <w:rFonts w:ascii="Noto Sans" w:hAnsi="Noto Sans" w:cs="Noto Sans"/>
-          <w:bCs/>
-          <w:sz w:val="20"/>
-          <w:szCs w:val="20"/>
-        </w:rPr>
-        <w:t>, Llama3, ChatGPT, Gemini</w:t>
-      </w:r>
-      <w:r>
-        <w:rPr>
-          <w:rFonts w:ascii="Noto Sans" w:hAnsi="Noto Sans" w:cs="Noto Sans"/>
-          <w:bCs/>
-          <w:sz w:val="20"/>
-          <w:szCs w:val="20"/>
-        </w:rPr>
-        <w:t>)</w:t>
-      </w:r>
-      <w:r>
-        <w:rPr>
-          <w:rFonts w:ascii="Noto Sans" w:hAnsi="Noto Sans" w:cs="Noto Sans"/>
-          <w:sz w:val="20"/>
-          <w:szCs w:val="20"/>
-        </w:rPr>
-        <w:t xml:space="preserve">, </w:t>
-      </w:r>
-      <w:proofErr w:type="spellStart"/>
-      <w:r>
-        <w:rPr>
-          <w:rFonts w:ascii="Noto Sans" w:hAnsi="Noto Sans" w:cs="Noto Sans"/>
-          <w:sz w:val="20"/>
-          <w:szCs w:val="20"/>
-        </w:rPr>
-        <w:t>BERTopic</w:t>
-      </w:r>
-      <w:proofErr w:type="spellEnd"/>
-      <w:r>
-        <w:rPr>
-          <w:rFonts w:ascii="Noto Sans" w:hAnsi="Noto Sans" w:cs="Noto Sans"/>
-          <w:sz w:val="20"/>
-          <w:szCs w:val="20"/>
-        </w:rPr>
-        <w:t xml:space="preserve">, </w:t>
-      </w:r>
-      <w:proofErr w:type="spellStart"/>
-      <w:r>
-        <w:rPr>
-          <w:rFonts w:ascii="Noto Sans" w:hAnsi="Noto Sans" w:cs="Noto Sans"/>
-          <w:sz w:val="20"/>
-          <w:szCs w:val="20"/>
-        </w:rPr>
-        <w:t>Tensorflow</w:t>
-      </w:r>
-      <w:proofErr w:type="spellEnd"/>
-      <w:r>
-        <w:rPr>
-          <w:rFonts w:ascii="Noto Sans" w:hAnsi="Noto Sans" w:cs="Noto Sans"/>
-          <w:sz w:val="20"/>
-          <w:szCs w:val="20"/>
-        </w:rPr>
-        <w:t xml:space="preserve"> Hub Object Detection</w:t>
-      </w:r>
-    </w:p>
-    <w:p>
-      <w:pPr>
+          <w:szCs w:val="18"/>
+        </w:rPr>
+        <w:t>DevOps: Docker</w:t>
+      </w:r>
+      <w:r>
+        <w:rPr>
+          <w:rFonts w:ascii="Noto Sans" w:hAnsi="Noto Sans" w:cs="Noto Sans"/>
+          <w:bCs/>
+          <w:sz w:val="20"/>
+          <w:szCs w:val="18"/>
+        </w:rPr>
+        <w:t>, Docker Compose</w:t>
+      </w:r>
+    </w:p>
+    <w:p>
+      <w:pPr>
+        <w:pStyle w:val="ListParagraph"/>
+        <w:numPr>
+          <w:ilvl w:val="0"/>
+          <w:numId w:val="13"/>
+        </w:numPr>
         <w:shd w:val="clear" w:color="auto" w:fill="FFFFFF"/>
         <w:jc w:val="both"/>
         <w:rPr>
           <w:rFonts w:ascii="Noto Sans" w:hAnsi="Noto Sans" w:cs="Noto Sans"/>
           <w:bCs/>
           <w:sz w:val="20"/>
-          <w:szCs w:val="20"/>
-          <w:lang w:val="en-US"/>
-        </w:rPr>
-      </w:pPr>
-      <w:r>
-        <w:rPr>
-          <w:rFonts w:ascii="Noto Sans" w:hAnsi="Noto Sans" w:cs="Noto Sans"/>
-          <w:bCs/>
-          <w:sz w:val="20"/>
-          <w:szCs w:val="20"/>
-          <w:lang w:val="en-US"/>
-        </w:rPr>
-        <w:t xml:space="preserve">I've successfully delivered diverse projects ranging including android apps for massage machines, hospital assist app and accident study databases, a company website using Next.js, and social review automation tools leveraging </w:t>
-      </w:r>
-      <w:proofErr w:type="spellStart"/>
-      <w:r>
-        <w:rPr>
-          <w:rFonts w:ascii="Noto Sans" w:hAnsi="Noto Sans" w:cs="Noto Sans"/>
-          <w:bCs/>
-          <w:sz w:val="20"/>
-          <w:szCs w:val="20"/>
-          <w:lang w:val="en-US"/>
-        </w:rPr>
-        <w:t>BERTopic</w:t>
-      </w:r>
-      <w:proofErr w:type="spellEnd"/>
-      <w:r>
-        <w:rPr>
-          <w:rFonts w:ascii="Noto Sans" w:hAnsi="Noto Sans" w:cs="Noto Sans"/>
-          <w:bCs/>
-          <w:sz w:val="20"/>
-          <w:szCs w:val="20"/>
-          <w:lang w:val="en-US"/>
-        </w:rPr>
-        <w:t>. My experience extends to AI integration, particularly in object detection (TensorFlow), topic analysis</w:t>
-      </w:r>
-      <w:r>
-        <w:rPr>
-          <w:rFonts w:ascii="Noto Sans" w:hAnsi="Noto Sans" w:cs="Noto Sans"/>
-          <w:bCs/>
-          <w:sz w:val="20"/>
-          <w:szCs w:val="20"/>
-          <w:lang w:val="en-US"/>
+          <w:szCs w:val="18"/>
+        </w:rPr>
+      </w:pPr>
+      <w:r>
+        <w:rPr>
+          <w:rFonts w:ascii="Segoe UI Emoji" w:hAnsi="Segoe UI Emoji" w:cs="Segoe UI Emoji"/>
+          <w:bCs/>
+          <w:sz w:val="20"/>
+          <w:szCs w:val="20"/>
+        </w:rPr>
+        <w:t>🧠</w:t>
+      </w:r>
+      <w:r>
+        <w:rPr>
+          <w:rFonts w:ascii="Noto Sans" w:hAnsi="Noto Sans" w:cs="Noto Sans"/>
+          <w:bCs/>
+          <w:sz w:val="20"/>
+          <w:szCs w:val="20"/>
         </w:rPr>
         <w:t xml:space="preserve"> </w:t>
       </w:r>
@@ -1238,53 +1170,59 @@
           <w:bCs/>
           <w:sz w:val="20"/>
           <w:szCs w:val="20"/>
-          <w:lang w:val="en-US"/>
-        </w:rPr>
-        <w:t>(</w:t>
-      </w:r>
-      <w:proofErr w:type="spellStart"/>
-      <w:r>
-        <w:rPr>
-          <w:rFonts w:ascii="Noto Sans" w:hAnsi="Noto Sans" w:cs="Noto Sans"/>
-          <w:bCs/>
-          <w:sz w:val="20"/>
-          <w:szCs w:val="20"/>
-          <w:lang w:val="en-US"/>
-        </w:rPr>
-        <w:t>BERTopic</w:t>
-      </w:r>
-      <w:proofErr w:type="spellEnd"/>
-      <w:r>
-        <w:rPr>
-          <w:rFonts w:ascii="Noto Sans" w:hAnsi="Noto Sans" w:cs="Noto Sans"/>
-          <w:bCs/>
-          <w:sz w:val="20"/>
-          <w:szCs w:val="20"/>
-          <w:lang w:val="en-US"/>
-        </w:rPr>
-        <w:t>), and working with Large Language Models (</w:t>
-      </w:r>
-      <w:proofErr w:type="spellStart"/>
-      <w:r>
-        <w:rPr>
-          <w:rFonts w:ascii="Noto Sans" w:hAnsi="Noto Sans" w:cs="Noto Sans"/>
-          <w:bCs/>
-          <w:sz w:val="20"/>
-          <w:szCs w:val="20"/>
-          <w:lang w:val="en-US"/>
-        </w:rPr>
-        <w:t>Ollama</w:t>
-      </w:r>
-      <w:proofErr w:type="spellEnd"/>
-      <w:r>
-        <w:rPr>
-          <w:rFonts w:ascii="Noto Sans" w:hAnsi="Noto Sans" w:cs="Noto Sans"/>
-          <w:bCs/>
-          <w:sz w:val="20"/>
-          <w:szCs w:val="20"/>
-          <w:lang w:val="en-US"/>
-        </w:rPr>
-        <w:t>, ChatGPT, Gemini), Haystack and Hugging Face models.</w:t>
+        </w:rPr>
+        <w:t>AI: LLM</w:t>
+      </w:r>
+      <w:r>
+        <w:rPr>
+          <w:rFonts w:ascii="Noto Sans" w:hAnsi="Noto Sans" w:cs="Noto Sans"/>
+          <w:bCs/>
+          <w:sz w:val="20"/>
+          <w:szCs w:val="20"/>
+        </w:rPr>
+        <w:t xml:space="preserve"> (</w:t>
+      </w:r>
+      <w:r>
+        <w:rPr>
+          <w:rFonts w:ascii="Noto Sans" w:hAnsi="Noto Sans" w:cs="Noto Sans"/>
+          <w:bCs/>
+          <w:sz w:val="20"/>
+          <w:szCs w:val="20"/>
+        </w:rPr>
+        <w:t>Olama, Llama3, ChatGPT, Gemini</w:t>
+      </w:r>
+      <w:r>
+        <w:rPr>
+          <w:rFonts w:ascii="Noto Sans" w:hAnsi="Noto Sans" w:cs="Noto Sans"/>
+          <w:bCs/>
+          <w:sz w:val="20"/>
+          <w:szCs w:val="20"/>
+        </w:rPr>
+        <w:t>)</w:t>
+      </w:r>
+      <w:r>
+        <w:rPr>
+          <w:rFonts w:ascii="Noto Sans" w:hAnsi="Noto Sans" w:cs="Noto Sans"/>
+          <w:sz w:val="20"/>
+          <w:szCs w:val="20"/>
+        </w:rPr>
+        <w:t>, BERTopic</w:t>
+      </w:r>
+      <w:r>
+        <w:rPr>
+          <w:rFonts w:ascii="Noto Sans" w:hAnsi="Noto Sans" w:cs="Noto Sans"/>
+          <w:sz w:val="20"/>
+          <w:szCs w:val="20"/>
+        </w:rPr>
+        <w:t xml:space="preserve">, </w:t>
+      </w:r>
+      <w:r>
+        <w:rPr>
+          <w:rFonts w:ascii="Noto Sans" w:hAnsi="Noto Sans" w:cs="Noto Sans"/>
+          <w:sz w:val="20"/>
+          <w:szCs w:val="20"/>
+        </w:rPr>
+        <w:t>Tensorflow Hub Object Detection</w:t>
       </w:r>
     </w:p>
     <w:p>
@@ -1299,38 +1237,35 @@
           <w:lang w:val="en-US"/>
         </w:rPr>
       </w:pPr>
-    </w:p>
-    <w:p>
-      <w:pPr>
-        <w:shd w:val="clear" w:color="auto" w:fill="FFFFFF"/>
-        <w:jc w:val="both"/>
-        <w:rPr>
-          <w:rFonts w:ascii="Noto Sans" w:hAnsi="Noto Sans" w:cs="Noto Sans"/>
-          <w:bCs/>
-          <w:sz w:val="20"/>
-          <w:szCs w:val="20"/>
-          <w:lang w:val="en-US"/>
-        </w:rPr>
-      </w:pPr>
-      <w:r>
-        <w:rPr>
-          <w:rFonts w:ascii="Noto Sans" w:hAnsi="Noto Sans" w:cs="Noto Sans"/>
-          <w:bCs/>
-          <w:sz w:val="20"/>
-          <w:szCs w:val="20"/>
-          <w:lang w:val="en-US"/>
-        </w:rPr>
-        <w:t xml:space="preserve">As a dedicated professional, I combine strong problem-solving skills with excellent organizational abilities and cross-cultural adaptability. I thrive in dynamic environments, effectively managing multiple tasks and collaborating across diverse teams. </w:t>
-      </w:r>
-      <w:r>
-        <w:rPr>
-          <w:rFonts w:ascii="Noto Sans" w:hAnsi="Noto Sans" w:cs="Noto Sans"/>
-          <w:bCs/>
-          <w:sz w:val="20"/>
-          <w:szCs w:val="20"/>
-          <w:lang w:val="en-US"/>
-        </w:rPr>
-        <w:t>My combination of software development expertise and engineering background allows me to tackle complex technical challenges with a practical, innovative approach. I'm adept at applying my diverse skill set to create efficient, cutting-edge solutions across various domains in the tech industry.</w:t>
+      <w:r>
+        <w:rPr>
+          <w:rFonts w:ascii="Noto Sans" w:hAnsi="Noto Sans" w:cs="Noto Sans"/>
+          <w:bCs/>
+          <w:sz w:val="20"/>
+          <w:szCs w:val="20"/>
+          <w:lang w:val="en-US"/>
+        </w:rPr>
+        <w:t>I've successfully delivered diverse projects ranging including android apps for massage machines, hospital assist app and accident study databases, a company website using Next.js, and social review automation tools leveraging BERTopic. My experience extends to AI integration, particularly in object detection (TensorFlow), topic analysis</w:t>
+      </w:r>
+      <w:r>
+        <w:rPr>
+          <w:rFonts w:ascii="Noto Sans" w:hAnsi="Noto Sans" w:cs="Noto Sans"/>
+          <w:bCs/>
+          <w:sz w:val="20"/>
+          <w:szCs w:val="20"/>
+          <w:lang w:val="en-US"/>
+        </w:rPr>
+        <w:t xml:space="preserve"> </w:t>
+      </w:r>
+      <w:r>
+        <w:rPr>
+          <w:rFonts w:ascii="Noto Sans" w:hAnsi="Noto Sans" w:cs="Noto Sans"/>
+          <w:bCs/>
+          <w:sz w:val="20"/>
+          <w:szCs w:val="20"/>
+          <w:lang w:val="en-US"/>
+        </w:rPr>
+        <w:t>(BERTopic), and working with Large Language Models (Ollama, ChatGPT, Gemini), Haystack and Hugging Face models.</w:t>
       </w:r>
     </w:p>
     <w:p>
@@ -1340,10 +1275,11 @@
         </w:pBdr>
         <w:jc w:val="both"/>
         <w:rPr>
-          <w:rFonts w:ascii="Noto Sans" w:hAnsi="Noto Sans" w:cs="Noto Sans"/>
-          <w:bCs/>
-          <w:szCs w:val="22"/>
-          <w:lang w:val="en-US"/>
+          <w:rFonts w:ascii="Noto Sans" w:eastAsiaTheme="minorEastAsia" w:hAnsi="Noto Sans" w:cs="Noto Sans" w:hint="eastAsia"/>
+          <w:bCs/>
+          <w:sz w:val="20"/>
+          <w:szCs w:val="20"/>
+          <w:lang w:val="en-US" w:eastAsia="ko-KR"/>
         </w:rPr>
       </w:pPr>
     </w:p>
@@ -1354,11 +1290,66 @@
         </w:pBdr>
         <w:jc w:val="both"/>
         <w:rPr>
-          <w:rFonts w:ascii="Noto Sans" w:hAnsi="Noto Sans" w:cs="Noto Sans"/>
+          <w:rFonts w:ascii="Noto Sans" w:eastAsiaTheme="minorEastAsia" w:hAnsi="Noto Sans" w:cs="Noto Sans"/>
+          <w:bCs/>
+          <w:sz w:val="20"/>
+          <w:szCs w:val="20"/>
+          <w:lang w:val="en-US" w:eastAsia="ko-KR"/>
+        </w:rPr>
+      </w:pPr>
+      <w:r>
+        <w:rPr>
+          <w:rFonts w:ascii="Noto Sans" w:hAnsi="Noto Sans" w:cs="Noto Sans"/>
+          <w:bCs/>
+          <w:sz w:val="20"/>
+          <w:szCs w:val="20"/>
+          <w:lang w:val="en-US"/>
+        </w:rPr>
+        <w:t>As a dedicated professional with strong problem-solving skills, a versatile engineering background, and a passion for self-learning, I excel in delivering innovative solutions to complex challenges. With experience as a team lead and the ability to work autonomously, I am confident I can be a valuable asset to your company, providing efficient and cutting-edge results</w:t>
+      </w:r>
+      <w:r>
+        <w:rPr>
+          <w:rFonts w:ascii="Noto Sans" w:eastAsiaTheme="minorEastAsia" w:hAnsi="Noto Sans" w:cs="Noto Sans" w:hint="eastAsia"/>
+          <w:bCs/>
+          <w:sz w:val="20"/>
+          <w:szCs w:val="20"/>
+          <w:lang w:val="en-US" w:eastAsia="ko-KR"/>
+        </w:rPr>
+        <w:t xml:space="preserve"> </w:t>
+      </w:r>
+      <w:r>
+        <w:rPr>
+          <w:rFonts w:ascii="Noto Sans" w:eastAsiaTheme="minorEastAsia" w:hAnsi="Noto Sans" w:cs="Noto Sans"/>
+          <w:bCs/>
+          <w:sz w:val="20"/>
+          <w:szCs w:val="20"/>
+          <w:lang w:val="en-US" w:eastAsia="ko-KR"/>
+        </w:rPr>
+        <w:t>across various tech domains</w:t>
+      </w:r>
+      <w:r>
+        <w:rPr>
+          <w:rFonts w:ascii="Noto Sans" w:hAnsi="Noto Sans" w:cs="Noto Sans"/>
+          <w:bCs/>
+          <w:sz w:val="20"/>
+          <w:szCs w:val="20"/>
+          <w:lang w:val="en-US"/>
+        </w:rPr>
+        <w:t>.</w:t>
+      </w:r>
+    </w:p>
+    <w:p>
+      <w:pPr>
+        <w:pBdr>
+          <w:bottom w:val="single" w:sz="4" w:space="1" w:color="548DD4" w:themeColor="text2" w:themeTint="99"/>
+        </w:pBdr>
+        <w:jc w:val="both"/>
+        <w:rPr>
+          <w:rFonts w:ascii="Noto Sans" w:eastAsiaTheme="minorEastAsia" w:hAnsi="Noto Sans" w:cs="Noto Sans" w:hint="eastAsia"/>
           <w:b/>
           <w:color w:val="365F91" w:themeColor="accent1" w:themeShade="BF"/>
           <w:sz w:val="24"/>
-          <w:lang w:val="en-US"/>
+          <w:lang w:val="en-US" w:eastAsia="ko-KR"/>
         </w:rPr>
       </w:pPr>
     </w:p>
@@ -1699,11 +1690,50 @@
       <w:r>
         <w:rPr>
           <w:rFonts w:ascii="Noto Sans" w:hAnsi="Noto Sans" w:cs="Noto Sans"/>
-          <w:sz w:val="20"/>
-          <w:szCs w:val="20"/>
-          <w:lang w:val="en-US"/>
-        </w:rPr>
-        <w:t>Next.js,</w:t>
+          <w:bCs/>
+          <w:sz w:val="20"/>
+          <w:szCs w:val="18"/>
+        </w:rPr>
+        <w:t>Next.js</w:t>
+      </w:r>
+      <w:r>
+        <w:rPr>
+          <w:rFonts w:ascii="Noto Sans" w:eastAsiaTheme="minorEastAsia" w:hAnsi="Noto Sans" w:cs="Noto Sans" w:hint="eastAsia"/>
+          <w:bCs/>
+          <w:sz w:val="20"/>
+          <w:szCs w:val="18"/>
+          <w:lang w:eastAsia="ko-KR"/>
+        </w:rPr>
+        <w:t xml:space="preserve"> (Kirimase, Create T3 App, shadcn/ui, Tailwind CSS, </w:t>
+      </w:r>
+      <w:r>
+        <w:rPr>
+          <w:rFonts w:ascii="Noto Sans" w:eastAsiaTheme="minorEastAsia" w:hAnsi="Noto Sans" w:cs="Noto Sans"/>
+          <w:bCs/>
+          <w:sz w:val="20"/>
+          <w:szCs w:val="18"/>
+          <w:lang w:eastAsia="ko-KR"/>
+        </w:rPr>
+        <w:t>react-spring</w:t>
+      </w:r>
+      <w:r>
+        <w:rPr>
+          <w:rFonts w:ascii="Noto Sans" w:eastAsiaTheme="minorEastAsia" w:hAnsi="Noto Sans" w:cs="Noto Sans" w:hint="eastAsia"/>
+          <w:bCs/>
+          <w:sz w:val="20"/>
+          <w:szCs w:val="18"/>
+          <w:lang w:eastAsia="ko-KR"/>
+        </w:rPr>
+        <w:t>)</w:t>
+      </w:r>
+      <w:r>
+        <w:rPr>
+          <w:rFonts w:ascii="Noto Sans" w:hAnsi="Noto Sans" w:cs="Noto Sans"/>
+          <w:sz w:val="20"/>
+          <w:szCs w:val="20"/>
+          <w:lang w:val="en-US"/>
+        </w:rPr>
+        <w:t>,</w:t>
       </w:r>
       <w:r>
         <w:rPr>
@@ -1742,10 +1772,10 @@
         <w:spacing w:line="360" w:lineRule="auto"/>
         <w:ind w:left="1800" w:hanging="1800"/>
         <w:rPr>
-          <w:rFonts w:ascii="Noto Sans" w:hAnsi="Noto Sans" w:cs="Noto Sans"/>
-          <w:sz w:val="20"/>
-          <w:szCs w:val="20"/>
-          <w:lang w:val="en-US"/>
+          <w:rFonts w:ascii="Noto Sans" w:eastAsiaTheme="minorEastAsia" w:hAnsi="Noto Sans" w:cs="Noto Sans" w:hint="eastAsia"/>
+          <w:sz w:val="20"/>
+          <w:szCs w:val="20"/>
+          <w:lang w:val="en-US" w:eastAsia="ko-KR"/>
         </w:rPr>
       </w:pPr>
       <w:r>
@@ -1788,23 +1818,30 @@
         </w:rPr>
         <w:tab/>
       </w:r>
-      <w:proofErr w:type="spellStart"/>
-      <w:r>
-        <w:rPr>
-          <w:rFonts w:ascii="Noto Sans" w:hAnsi="Noto Sans" w:cs="Noto Sans"/>
-          <w:sz w:val="20"/>
-          <w:szCs w:val="20"/>
-          <w:lang w:val="en-US"/>
-        </w:rPr>
-        <w:t>FastApi</w:t>
-      </w:r>
-      <w:proofErr w:type="spellEnd"/>
-      <w:r>
-        <w:rPr>
-          <w:rFonts w:ascii="Noto Sans" w:hAnsi="Noto Sans" w:cs="Noto Sans"/>
-          <w:sz w:val="20"/>
-          <w:szCs w:val="20"/>
-          <w:lang w:val="en-US"/>
+      <w:r>
+        <w:rPr>
+          <w:rFonts w:ascii="Noto Sans" w:hAnsi="Noto Sans" w:cs="Noto Sans"/>
+          <w:sz w:val="20"/>
+          <w:szCs w:val="20"/>
+          <w:lang w:val="en-US"/>
+        </w:rPr>
+        <w:t xml:space="preserve">FastApi, </w:t>
+      </w:r>
+      <w:r>
+        <w:rPr>
+          <w:rFonts w:ascii="Noto Sans" w:hAnsi="Noto Sans" w:cs="Noto Sans"/>
+          <w:sz w:val="20"/>
+          <w:szCs w:val="20"/>
+          <w:lang w:val="en-US"/>
+        </w:rPr>
+        <w:t>Express.js, Node.js, Nest.js, Spring boot, Laravel</w:t>
+      </w:r>
+      <w:r>
+        <w:rPr>
+          <w:rFonts w:ascii="Noto Sans" w:eastAsiaTheme="minorEastAsia" w:hAnsi="Noto Sans" w:cs="Noto Sans" w:hint="eastAsia"/>
+          <w:sz w:val="20"/>
+          <w:szCs w:val="20"/>
+          <w:lang w:val="en-US" w:eastAsia="ko-KR"/>
         </w:rPr>
         <w:t xml:space="preserve">, </w:t>
       </w:r>
@@ -1815,7 +1852,7 @@
           <w:szCs w:val="20"/>
           <w:lang w:val="en-US"/>
         </w:rPr>
-        <w:t>Express.js, Node.js, Nest.js, Spring boot, Laravel</w:t>
+        <w:t>PostgreSQL, MySQL</w:t>
       </w:r>
     </w:p>
     <w:p>
@@ -1842,7 +1879,7 @@
           <w:szCs w:val="20"/>
           <w:lang w:val="en-US"/>
         </w:rPr>
-        <w:t>Database</w:t>
+        <w:t>Collaboration</w:t>
       </w:r>
       <w:r>
         <w:rPr>
@@ -1880,7 +1917,7 @@
           <w:szCs w:val="20"/>
           <w:lang w:val="en-US"/>
         </w:rPr>
-        <w:t>PostgreSQL, MySQL</w:t>
+        <w:t>Git, GitHub, Bitbucket, Jira, GitLab</w:t>
       </w:r>
     </w:p>
     <w:p>
@@ -1892,10 +1929,10 @@
         <w:spacing w:line="360" w:lineRule="auto"/>
         <w:ind w:left="1800" w:hanging="1800"/>
         <w:rPr>
-          <w:rFonts w:ascii="Noto Sans" w:hAnsi="Noto Sans" w:cs="Noto Sans"/>
-          <w:sz w:val="20"/>
-          <w:szCs w:val="20"/>
-          <w:lang w:val="en-US"/>
+          <w:rFonts w:ascii="Noto Sans" w:eastAsiaTheme="minorEastAsia" w:hAnsi="Noto Sans" w:cs="Noto Sans" w:hint="eastAsia"/>
+          <w:sz w:val="20"/>
+          <w:szCs w:val="20"/>
+          <w:lang w:val="en-US" w:eastAsia="ko-KR"/>
         </w:rPr>
       </w:pPr>
       <w:r>
@@ -1957,10 +1994,10 @@
         <w:spacing w:line="360" w:lineRule="auto"/>
         <w:ind w:left="1800" w:hanging="1800"/>
         <w:rPr>
-          <w:rFonts w:ascii="Noto Sans" w:hAnsi="Noto Sans" w:cs="Noto Sans"/>
-          <w:sz w:val="20"/>
-          <w:szCs w:val="20"/>
-          <w:lang w:val="en-US"/>
+          <w:rFonts w:ascii="Noto Sans" w:eastAsiaTheme="minorEastAsia" w:hAnsi="Noto Sans" w:cs="Noto Sans" w:hint="eastAsia"/>
+          <w:sz w:val="20"/>
+          <w:szCs w:val="20"/>
+          <w:lang w:val="en-US" w:eastAsia="ko-KR"/>
         </w:rPr>
       </w:pPr>
       <w:r>
@@ -2012,45 +2049,14 @@
         </w:rPr>
         <w:t>LLM (</w:t>
       </w:r>
-      <w:proofErr w:type="spellStart"/>
-      <w:r>
-        <w:rPr>
-          <w:rFonts w:ascii="Noto Sans" w:hAnsi="Noto Sans" w:cs="Noto Sans"/>
-          <w:bCs/>
-          <w:sz w:val="20"/>
-          <w:szCs w:val="20"/>
-        </w:rPr>
-        <w:t>Olama</w:t>
-      </w:r>
-      <w:proofErr w:type="spellEnd"/>
-      <w:r>
-        <w:rPr>
-          <w:rFonts w:ascii="Noto Sans" w:hAnsi="Noto Sans" w:cs="Noto Sans"/>
-          <w:bCs/>
-          <w:sz w:val="20"/>
-          <w:szCs w:val="20"/>
-        </w:rPr>
-        <w:t xml:space="preserve">, Llama3, </w:t>
-      </w:r>
-      <w:proofErr w:type="spellStart"/>
-      <w:r>
-        <w:rPr>
-          <w:rFonts w:ascii="Noto Sans" w:hAnsi="Noto Sans" w:cs="Noto Sans"/>
-          <w:bCs/>
-          <w:sz w:val="20"/>
-          <w:szCs w:val="20"/>
-        </w:rPr>
-        <w:t>ChatGPT</w:t>
-      </w:r>
-      <w:proofErr w:type="spellEnd"/>
-      <w:r>
-        <w:rPr>
-          <w:rFonts w:ascii="Noto Sans" w:hAnsi="Noto Sans" w:cs="Noto Sans"/>
-          <w:bCs/>
-          <w:sz w:val="20"/>
-          <w:szCs w:val="20"/>
-        </w:rPr>
-        <w:t>, Gemini</w:t>
+      <w:r>
+        <w:rPr>
+          <w:rFonts w:ascii="Noto Sans" w:hAnsi="Noto Sans" w:cs="Noto Sans"/>
+          <w:bCs/>
+          <w:sz w:val="20"/>
+          <w:szCs w:val="20"/>
+        </w:rPr>
+        <w:t>Olama, Llama3, ChatGPT, Gemini</w:t>
       </w:r>
       <w:r>
         <w:rPr>
@@ -2067,54 +2073,24 @@
           <w:sz w:val="20"/>
           <w:szCs w:val="20"/>
         </w:rPr>
+        <w:t>, BERTopic</w:t>
+      </w:r>
+      <w:r>
+        <w:rPr>
+          <w:rFonts w:ascii="Noto Sans" w:hAnsi="Noto Sans" w:cs="Noto Sans"/>
+          <w:sz w:val="20"/>
+          <w:szCs w:val="20"/>
+        </w:rPr>
         <w:t xml:space="preserve">, </w:t>
       </w:r>
-      <w:proofErr w:type="spellStart"/>
-      <w:r>
-        <w:rPr>
-          <w:rFonts w:ascii="Noto Sans" w:hAnsi="Noto Sans" w:cs="Noto Sans"/>
-          <w:sz w:val="20"/>
-          <w:szCs w:val="20"/>
-        </w:rPr>
-        <w:t>BERTopic</w:t>
-      </w:r>
-      <w:proofErr w:type="spellEnd"/>
-      <w:r>
-        <w:rPr>
-          <w:rFonts w:ascii="Noto Sans" w:hAnsi="Noto Sans" w:cs="Noto Sans"/>
-          <w:sz w:val="20"/>
-          <w:szCs w:val="20"/>
-        </w:rPr>
-        <w:t xml:space="preserve">, </w:t>
-      </w:r>
-      <w:proofErr w:type="spellStart"/>
-      <w:r>
-        <w:rPr>
-          <w:rFonts w:ascii="Noto Sans" w:hAnsi="Noto Sans" w:cs="Noto Sans"/>
-          <w:sz w:val="20"/>
-          <w:szCs w:val="20"/>
-        </w:rPr>
-        <w:t>Tensorflow</w:t>
-      </w:r>
-      <w:proofErr w:type="spellEnd"/>
-      <w:r>
-        <w:rPr>
-          <w:rFonts w:ascii="Noto Sans" w:hAnsi="Noto Sans" w:cs="Noto Sans"/>
-          <w:sz w:val="20"/>
-          <w:szCs w:val="20"/>
-        </w:rPr>
-        <w:t xml:space="preserve"> Hub Object </w:t>
-      </w:r>
-      <w:proofErr w:type="spellStart"/>
-      <w:r>
-        <w:rPr>
-          <w:rFonts w:ascii="Noto Sans" w:hAnsi="Noto Sans" w:cs="Noto Sans"/>
-          <w:sz w:val="20"/>
-          <w:szCs w:val="20"/>
-        </w:rPr>
-        <w:t>Detection</w:t>
-      </w:r>
-      <w:proofErr w:type="spellEnd"/>
+      <w:r>
+        <w:rPr>
+          <w:rFonts w:ascii="Noto Sans" w:hAnsi="Noto Sans" w:cs="Noto Sans"/>
+          <w:sz w:val="20"/>
+          <w:szCs w:val="20"/>
+        </w:rPr>
+        <w:t>Tensorflow Hub Object Detection</w:t>
+      </w:r>
       <w:r>
         <w:rPr>
           <w:rFonts w:ascii="Noto Sans" w:hAnsi="Noto Sans" w:cs="Noto Sans"/>
@@ -2157,77 +2133,26 @@
           <w:szCs w:val="20"/>
           <w:lang w:val="en-US"/>
         </w:rPr>
+        <w:t xml:space="preserve"> Numpy,</w:t>
+      </w:r>
+      <w:r>
+        <w:rPr>
+          <w:rFonts w:ascii="Noto Sans" w:hAnsi="Noto Sans" w:cs="Noto Sans"/>
+          <w:sz w:val="20"/>
+          <w:szCs w:val="20"/>
+          <w:lang w:val="en-US"/>
+        </w:rPr>
         <w:t xml:space="preserve"> </w:t>
       </w:r>
-      <w:proofErr w:type="spellStart"/>
-      <w:r>
-        <w:rPr>
-          <w:rFonts w:ascii="Noto Sans" w:hAnsi="Noto Sans" w:cs="Noto Sans"/>
-          <w:sz w:val="20"/>
-          <w:szCs w:val="20"/>
-          <w:lang w:val="en-US"/>
-        </w:rPr>
-        <w:t>Numpy</w:t>
-      </w:r>
-      <w:proofErr w:type="spellEnd"/>
-      <w:r>
-        <w:rPr>
-          <w:rFonts w:ascii="Noto Sans" w:hAnsi="Noto Sans" w:cs="Noto Sans"/>
-          <w:sz w:val="20"/>
-          <w:szCs w:val="20"/>
-          <w:lang w:val="en-US"/>
-        </w:rPr>
-        <w:t>,</w:t>
-      </w:r>
-      <w:r>
-        <w:rPr>
-          <w:rFonts w:ascii="Noto Sans" w:hAnsi="Noto Sans" w:cs="Noto Sans"/>
-          <w:sz w:val="20"/>
-          <w:szCs w:val="20"/>
-          <w:lang w:val="en-US"/>
-        </w:rPr>
-        <w:t xml:space="preserve"> </w:t>
-      </w:r>
-      <w:r>
-        <w:rPr>
-          <w:rFonts w:ascii="Noto Sans" w:hAnsi="Noto Sans" w:cs="Noto Sans"/>
-          <w:sz w:val="20"/>
-          <w:szCs w:val="20"/>
-          <w:lang w:val="en-US"/>
-        </w:rPr>
-        <w:t xml:space="preserve">Pandas, </w:t>
-      </w:r>
-      <w:proofErr w:type="spellStart"/>
-      <w:r>
-        <w:rPr>
-          <w:rFonts w:ascii="Noto Sans" w:hAnsi="Noto Sans" w:cs="Noto Sans"/>
-          <w:sz w:val="20"/>
-          <w:szCs w:val="20"/>
-          <w:lang w:val="en-US"/>
-        </w:rPr>
-        <w:t>NetworkX</w:t>
-      </w:r>
-      <w:proofErr w:type="spellEnd"/>
-      <w:r>
-        <w:rPr>
-          <w:rFonts w:ascii="Noto Sans" w:hAnsi="Noto Sans" w:cs="Noto Sans"/>
-          <w:sz w:val="20"/>
-          <w:szCs w:val="20"/>
-          <w:lang w:val="en-US"/>
-        </w:rPr>
-        <w:t xml:space="preserve">, Word cloud, </w:t>
-      </w:r>
-      <w:proofErr w:type="spellStart"/>
-      <w:r>
-        <w:rPr>
-          <w:rFonts w:ascii="Noto Sans" w:hAnsi="Noto Sans" w:cs="Noto Sans"/>
-          <w:sz w:val="20"/>
-          <w:szCs w:val="20"/>
-          <w:lang w:val="en-US"/>
-        </w:rPr>
-        <w:t>Keras</w:t>
-      </w:r>
-      <w:proofErr w:type="spellEnd"/>
+      <w:r>
+        <w:rPr>
+          <w:rFonts w:ascii="Noto Sans" w:hAnsi="Noto Sans" w:cs="Noto Sans"/>
+          <w:sz w:val="20"/>
+          <w:szCs w:val="20"/>
+          <w:lang w:val="en-US"/>
+        </w:rPr>
+        <w:t>Pandas, NetworkX, Word cloud, Keras</w:t>
+      </w:r>
     </w:p>
     <w:p>
       <w:pPr>
@@ -2878,45 +2803,14 @@
           <w:lang w:val="en-US"/>
         </w:rPr>
       </w:pPr>
-      <w:proofErr w:type="spellStart"/>
-      <w:r>
-        <w:rPr>
-          <w:rFonts w:ascii="Noto Sans" w:hAnsi="Noto Sans" w:cs="Noto Sans"/>
-          <w:sz w:val="20"/>
-          <w:szCs w:val="20"/>
-          <w:lang w:val="en-US"/>
-        </w:rPr>
-        <w:t>Agence</w:t>
-      </w:r>
-      <w:proofErr w:type="spellEnd"/>
-      <w:r>
-        <w:rPr>
-          <w:rFonts w:ascii="Noto Sans" w:hAnsi="Noto Sans" w:cs="Noto Sans"/>
-          <w:sz w:val="20"/>
-          <w:szCs w:val="20"/>
-          <w:lang w:val="en-US"/>
-        </w:rPr>
-        <w:t xml:space="preserve"> </w:t>
-      </w:r>
-      <w:proofErr w:type="spellStart"/>
-      <w:r>
-        <w:rPr>
-          <w:rFonts w:ascii="Noto Sans" w:hAnsi="Noto Sans" w:cs="Noto Sans"/>
-          <w:sz w:val="20"/>
-          <w:szCs w:val="20"/>
-          <w:lang w:val="en-US"/>
-        </w:rPr>
-        <w:t>Universitaire</w:t>
-      </w:r>
-      <w:proofErr w:type="spellEnd"/>
-      <w:r>
-        <w:rPr>
-          <w:rFonts w:ascii="Noto Sans" w:hAnsi="Noto Sans" w:cs="Noto Sans"/>
-          <w:sz w:val="20"/>
-          <w:szCs w:val="20"/>
-          <w:lang w:val="en-US"/>
-        </w:rPr>
-        <w:t xml:space="preserve"> de la Francophonie (AUF) Scholarship, 2010 </w:t>
+      <w:r>
+        <w:rPr>
+          <w:rFonts w:ascii="Noto Sans" w:hAnsi="Noto Sans" w:cs="Noto Sans"/>
+          <w:sz w:val="20"/>
+          <w:szCs w:val="20"/>
+          <w:lang w:val="en-US"/>
+        </w:rPr>
+        <w:t xml:space="preserve">Agence Universitaire de la Francophonie (AUF) Scholarship, 2010 </w:t>
       </w:r>
     </w:p>
     <w:p>
@@ -3412,27 +3306,7 @@
           <w:szCs w:val="20"/>
           <w:shd w:val="clear" w:color="auto" w:fill="FFFFFF"/>
         </w:rPr>
-        <w:t xml:space="preserve">age using Next.js, </w:t>
-      </w:r>
-      <w:proofErr w:type="spellStart"/>
-      <w:r>
-        <w:rPr>
-          <w:rFonts w:ascii="Noto Sans" w:hAnsi="Noto Sans" w:cs="Noto Sans"/>
-          <w:sz w:val="20"/>
-          <w:szCs w:val="20"/>
-          <w:shd w:val="clear" w:color="auto" w:fill="FFFFFF"/>
-        </w:rPr>
-        <w:t>ReactSpring</w:t>
-      </w:r>
-      <w:proofErr w:type="spellEnd"/>
-      <w:r>
-        <w:rPr>
-          <w:rFonts w:ascii="Noto Sans" w:hAnsi="Noto Sans" w:cs="Noto Sans"/>
-          <w:sz w:val="20"/>
-          <w:szCs w:val="20"/>
-          <w:shd w:val="clear" w:color="auto" w:fill="FFFFFF"/>
-        </w:rPr>
-        <w:t xml:space="preserve">: </w:t>
+        <w:t xml:space="preserve">age using Next.js, ReactSpring: </w:t>
       </w:r>
       <w:hyperlink r:id="rId17" w:history="1">
         <w:r>
@@ -3526,25 +3400,14 @@
         </w:rPr>
         <w:t xml:space="preserve">and </w:t>
       </w:r>
-      <w:proofErr w:type="spellStart"/>
-      <w:r>
-        <w:rPr>
-          <w:rFonts w:ascii="Noto Sans" w:hAnsi="Noto Sans" w:cs="Noto Sans"/>
-          <w:sz w:val="20"/>
-          <w:szCs w:val="20"/>
-          <w:shd w:val="clear" w:color="auto" w:fill="FFFFFF"/>
-        </w:rPr>
-        <w:t>Jitsi</w:t>
-      </w:r>
-      <w:proofErr w:type="spellEnd"/>
-      <w:r>
-        <w:rPr>
-          <w:rFonts w:ascii="Noto Sans" w:hAnsi="Noto Sans" w:cs="Noto Sans"/>
-          <w:sz w:val="20"/>
-          <w:szCs w:val="20"/>
-          <w:shd w:val="clear" w:color="auto" w:fill="FFFFFF"/>
-        </w:rPr>
-        <w:t xml:space="preserve"> Meet in Flutter app</w:t>
+      <w:r>
+        <w:rPr>
+          <w:rFonts w:ascii="Noto Sans" w:hAnsi="Noto Sans" w:cs="Noto Sans"/>
+          <w:sz w:val="20"/>
+          <w:szCs w:val="20"/>
+          <w:shd w:val="clear" w:color="auto" w:fill="FFFFFF"/>
+        </w:rPr>
+        <w:t>Jitsi Meet in Flutter app</w:t>
       </w:r>
     </w:p>
     <w:p>
@@ -3721,7 +3584,6 @@
         </w:rPr>
         <w:t xml:space="preserve"> </w:t>
       </w:r>
-      <w:proofErr w:type="spellStart"/>
       <w:r>
         <w:rPr>
           <w:rFonts w:ascii="Noto Sans" w:hAnsi="Noto Sans" w:cs="Noto Sans"/>
@@ -3731,9 +3593,8 @@
           <w:shd w:val="clear" w:color="auto" w:fill="FFFFFF"/>
           <w:lang w:bidi="km-KH"/>
         </w:rPr>
-        <w:t>FastAPI</w:t>
-      </w:r>
-      <w:proofErr w:type="spellEnd"/>
+        <w:t xml:space="preserve">FastAPI </w:t>
+      </w:r>
       <w:r>
         <w:rPr>
           <w:rFonts w:ascii="Noto Sans" w:hAnsi="Noto Sans" w:cs="Noto Sans"/>
@@ -3743,6 +3604,28 @@
           <w:shd w:val="clear" w:color="auto" w:fill="FFFFFF"/>
           <w:lang w:bidi="km-KH"/>
         </w:rPr>
+        <w:t>a</w:t>
+      </w:r>
+      <w:r>
+        <w:rPr>
+          <w:rFonts w:ascii="Noto Sans" w:hAnsi="Noto Sans" w:cs="Noto Sans"/>
+          <w:color w:val="000000"/>
+          <w:sz w:val="20"/>
+          <w:szCs w:val="20"/>
+          <w:shd w:val="clear" w:color="auto" w:fill="FFFFFF"/>
+          <w:lang w:bidi="km-KH"/>
+        </w:rPr>
+        <w:t>pp</w:t>
+      </w:r>
+      <w:r>
+        <w:rPr>
+          <w:rFonts w:ascii="Noto Sans" w:hAnsi="Noto Sans" w:cs="Noto Sans"/>
+          <w:color w:val="000000"/>
+          <w:sz w:val="20"/>
+          <w:szCs w:val="20"/>
+          <w:shd w:val="clear" w:color="auto" w:fill="FFFFFF"/>
+          <w:lang w:bidi="km-KH"/>
+        </w:rPr>
         <w:t xml:space="preserve"> </w:t>
       </w:r>
       <w:r>
@@ -3754,7 +3637,7 @@
           <w:shd w:val="clear" w:color="auto" w:fill="FFFFFF"/>
           <w:lang w:bidi="km-KH"/>
         </w:rPr>
-        <w:t>a</w:t>
+        <w:t>integrating</w:t>
       </w:r>
       <w:r>
         <w:rPr>
@@ -3765,7 +3648,7 @@
           <w:shd w:val="clear" w:color="auto" w:fill="FFFFFF"/>
           <w:lang w:bidi="km-KH"/>
         </w:rPr>
-        <w:t>pp</w:t>
+        <w:t xml:space="preserve"> </w:t>
       </w:r>
       <w:r>
         <w:rPr>
@@ -3776,7 +3659,7 @@
           <w:shd w:val="clear" w:color="auto" w:fill="FFFFFF"/>
           <w:lang w:bidi="km-KH"/>
         </w:rPr>
-        <w:t xml:space="preserve"> </w:t>
+        <w:t>AI models (B</w:t>
       </w:r>
       <w:r>
         <w:rPr>
@@ -3787,7 +3670,7 @@
           <w:shd w:val="clear" w:color="auto" w:fill="FFFFFF"/>
           <w:lang w:bidi="km-KH"/>
         </w:rPr>
-        <w:t>integrating</w:t>
+        <w:t>ERT</w:t>
       </w:r>
       <w:r>
         <w:rPr>
@@ -3798,64 +3681,7 @@
           <w:shd w:val="clear" w:color="auto" w:fill="FFFFFF"/>
           <w:lang w:bidi="km-KH"/>
         </w:rPr>
-        <w:t xml:space="preserve"> </w:t>
-      </w:r>
-      <w:r>
-        <w:rPr>
-          <w:rFonts w:ascii="Noto Sans" w:hAnsi="Noto Sans" w:cs="Noto Sans"/>
-          <w:color w:val="000000"/>
-          <w:sz w:val="20"/>
-          <w:szCs w:val="20"/>
-          <w:shd w:val="clear" w:color="auto" w:fill="FFFFFF"/>
-          <w:lang w:bidi="km-KH"/>
-        </w:rPr>
-        <w:t>AI models (</w:t>
-      </w:r>
-      <w:proofErr w:type="spellStart"/>
-      <w:r>
-        <w:rPr>
-          <w:rFonts w:ascii="Noto Sans" w:hAnsi="Noto Sans" w:cs="Noto Sans"/>
-          <w:color w:val="000000"/>
-          <w:sz w:val="20"/>
-          <w:szCs w:val="20"/>
-          <w:shd w:val="clear" w:color="auto" w:fill="FFFFFF"/>
-          <w:lang w:bidi="km-KH"/>
-        </w:rPr>
-        <w:t>B</w:t>
-      </w:r>
-      <w:r>
-        <w:rPr>
-          <w:rFonts w:ascii="Noto Sans" w:hAnsi="Noto Sans" w:cs="Noto Sans"/>
-          <w:color w:val="000000"/>
-          <w:sz w:val="20"/>
-          <w:szCs w:val="20"/>
-          <w:shd w:val="clear" w:color="auto" w:fill="FFFFFF"/>
-          <w:lang w:bidi="km-KH"/>
-        </w:rPr>
-        <w:t>ERT</w:t>
-      </w:r>
-      <w:r>
-        <w:rPr>
-          <w:rFonts w:ascii="Noto Sans" w:hAnsi="Noto Sans" w:cs="Noto Sans"/>
-          <w:color w:val="000000"/>
-          <w:sz w:val="20"/>
-          <w:szCs w:val="20"/>
-          <w:shd w:val="clear" w:color="auto" w:fill="FFFFFF"/>
-          <w:lang w:bidi="km-KH"/>
-        </w:rPr>
-        <w:t>opic</w:t>
-      </w:r>
-      <w:proofErr w:type="spellEnd"/>
-      <w:r>
-        <w:rPr>
-          <w:rFonts w:ascii="Noto Sans" w:hAnsi="Noto Sans" w:cs="Noto Sans"/>
-          <w:color w:val="000000"/>
-          <w:sz w:val="20"/>
-          <w:szCs w:val="20"/>
-          <w:shd w:val="clear" w:color="auto" w:fill="FFFFFF"/>
-          <w:lang w:bidi="km-KH"/>
-        </w:rPr>
-        <w:t>, Haystack, Hugging Face</w:t>
+        <w:t>opic, Haystack, Hugging Face</w:t>
       </w:r>
       <w:r>
         <w:rPr>
@@ -4139,27 +3965,7 @@
           <w:szCs w:val="20"/>
           <w:shd w:val="clear" w:color="auto" w:fill="FFFFFF"/>
         </w:rPr>
-        <w:t xml:space="preserve">Project </w:t>
-      </w:r>
-      <w:proofErr w:type="spellStart"/>
-      <w:r>
-        <w:rPr>
-          <w:rFonts w:ascii="Noto Sans" w:hAnsi="Noto Sans" w:cs="Noto Sans"/>
-          <w:sz w:val="20"/>
-          <w:szCs w:val="20"/>
-          <w:shd w:val="clear" w:color="auto" w:fill="FFFFFF"/>
-        </w:rPr>
-        <w:t>NugaBest</w:t>
-      </w:r>
-      <w:proofErr w:type="spellEnd"/>
-      <w:r>
-        <w:rPr>
-          <w:rFonts w:ascii="Noto Sans" w:hAnsi="Noto Sans" w:cs="Noto Sans"/>
-          <w:sz w:val="20"/>
-          <w:szCs w:val="20"/>
-          <w:shd w:val="clear" w:color="auto" w:fill="FFFFFF"/>
-        </w:rPr>
-        <w:t xml:space="preserve"> (Massage machine tablet app):</w:t>
+        <w:t>Project NugaBest (Massage machine tablet app):</w:t>
       </w:r>
       <w:r>
         <w:rPr>
@@ -4848,27 +4654,7 @@
           <w:szCs w:val="20"/>
           <w:shd w:val="clear" w:color="auto" w:fill="FFFFFF"/>
         </w:rPr>
-        <w:t xml:space="preserve">or project PDF annotation and topic modeling with </w:t>
-      </w:r>
-      <w:proofErr w:type="spellStart"/>
-      <w:r>
-        <w:rPr>
-          <w:rFonts w:ascii="Noto Sans" w:hAnsi="Noto Sans" w:cs="Noto Sans"/>
-          <w:sz w:val="20"/>
-          <w:szCs w:val="20"/>
-          <w:shd w:val="clear" w:color="auto" w:fill="FFFFFF"/>
-        </w:rPr>
-        <w:t>BERTopic</w:t>
-      </w:r>
-      <w:proofErr w:type="spellEnd"/>
-      <w:r>
-        <w:rPr>
-          <w:rFonts w:ascii="Noto Sans" w:hAnsi="Noto Sans" w:cs="Noto Sans"/>
-          <w:sz w:val="20"/>
-          <w:szCs w:val="20"/>
-          <w:shd w:val="clear" w:color="auto" w:fill="FFFFFF"/>
-        </w:rPr>
-        <w:t xml:space="preserve"> using Electron and React.js</w:t>
+        <w:t>or project PDF annotation and topic modeling with BERTopic using Electron and React.js</w:t>
       </w:r>
       <w:r>
         <w:rPr>
@@ -5186,67 +4972,7 @@
           <w:szCs w:val="20"/>
           <w:shd w:val="clear" w:color="auto" w:fill="FFFFFF"/>
         </w:rPr>
-        <w:t xml:space="preserve">TFIDF, </w:t>
-      </w:r>
-      <w:proofErr w:type="spellStart"/>
-      <w:r>
-        <w:rPr>
-          <w:rFonts w:ascii="Noto Sans" w:hAnsi="Noto Sans" w:cs="Noto Sans"/>
-          <w:sz w:val="20"/>
-          <w:szCs w:val="20"/>
-          <w:shd w:val="clear" w:color="auto" w:fill="FFFFFF"/>
-        </w:rPr>
-        <w:t>NetworkX</w:t>
-      </w:r>
-      <w:proofErr w:type="spellEnd"/>
-      <w:r>
-        <w:rPr>
-          <w:rFonts w:ascii="Noto Sans" w:hAnsi="Noto Sans" w:cs="Noto Sans"/>
-          <w:sz w:val="20"/>
-          <w:szCs w:val="20"/>
-          <w:shd w:val="clear" w:color="auto" w:fill="FFFFFF"/>
-        </w:rPr>
-        <w:t xml:space="preserve">, </w:t>
-      </w:r>
-      <w:proofErr w:type="spellStart"/>
-      <w:r>
-        <w:rPr>
-          <w:rFonts w:ascii="Noto Sans" w:hAnsi="Noto Sans" w:cs="Noto Sans"/>
-          <w:sz w:val="20"/>
-          <w:szCs w:val="20"/>
-          <w:shd w:val="clear" w:color="auto" w:fill="FFFFFF"/>
-        </w:rPr>
-        <w:t>Graphistry</w:t>
-      </w:r>
-      <w:proofErr w:type="spellEnd"/>
-      <w:r>
-        <w:rPr>
-          <w:rFonts w:ascii="Noto Sans" w:hAnsi="Noto Sans" w:cs="Noto Sans"/>
-          <w:sz w:val="20"/>
-          <w:szCs w:val="20"/>
-          <w:shd w:val="clear" w:color="auto" w:fill="FFFFFF"/>
-        </w:rPr>
-        <w:t xml:space="preserve">, topic modeling </w:t>
-      </w:r>
-      <w:proofErr w:type="spellStart"/>
-      <w:r>
-        <w:rPr>
-          <w:rFonts w:ascii="Noto Sans" w:hAnsi="Noto Sans" w:cs="Noto Sans"/>
-          <w:sz w:val="20"/>
-          <w:szCs w:val="20"/>
-          <w:shd w:val="clear" w:color="auto" w:fill="FFFFFF"/>
-        </w:rPr>
-        <w:t>BERTopic</w:t>
-      </w:r>
-      <w:proofErr w:type="spellEnd"/>
-      <w:r>
-        <w:rPr>
-          <w:rFonts w:ascii="Noto Sans" w:hAnsi="Noto Sans" w:cs="Noto Sans"/>
-          <w:sz w:val="20"/>
-          <w:szCs w:val="20"/>
-          <w:shd w:val="clear" w:color="auto" w:fill="FFFFFF"/>
-        </w:rPr>
-        <w:t>, and word cloud</w:t>
+        <w:t>TFIDF, NetworkX, Graphistry, topic modeling BERTopic, and word cloud</w:t>
       </w:r>
       <w:r>
         <w:rPr>
@@ -5325,27 +5051,7 @@
           <w:szCs w:val="20"/>
           <w:shd w:val="clear" w:color="auto" w:fill="FFFFFF"/>
         </w:rPr>
-        <w:t xml:space="preserve">onducted website security inspections using </w:t>
-      </w:r>
-      <w:proofErr w:type="spellStart"/>
-      <w:r>
-        <w:rPr>
-          <w:rFonts w:ascii="Noto Sans" w:hAnsi="Noto Sans" w:cs="Noto Sans"/>
-          <w:sz w:val="20"/>
-          <w:szCs w:val="20"/>
-          <w:shd w:val="clear" w:color="auto" w:fill="FFFFFF"/>
-        </w:rPr>
-        <w:t>Fidlernet</w:t>
-      </w:r>
-      <w:proofErr w:type="spellEnd"/>
-      <w:r>
-        <w:rPr>
-          <w:rFonts w:ascii="Noto Sans" w:hAnsi="Noto Sans" w:cs="Noto Sans"/>
-          <w:sz w:val="20"/>
-          <w:szCs w:val="20"/>
-          <w:shd w:val="clear" w:color="auto" w:fill="FFFFFF"/>
-        </w:rPr>
-        <w:t xml:space="preserve"> and SonarQube</w:t>
+        <w:t>onducted website security inspections using Fidlernet and SonarQube</w:t>
       </w:r>
       <w:r>
         <w:rPr>
@@ -5416,27 +5122,7 @@
           <w:szCs w:val="20"/>
           <w:shd w:val="clear" w:color="auto" w:fill="FFFFFF"/>
         </w:rPr>
-        <w:t xml:space="preserve">and shape outline prediction using </w:t>
-      </w:r>
-      <w:proofErr w:type="spellStart"/>
-      <w:r>
-        <w:rPr>
-          <w:rFonts w:ascii="Noto Sans" w:hAnsi="Noto Sans" w:cs="Noto Sans"/>
-          <w:sz w:val="20"/>
-          <w:szCs w:val="20"/>
-          <w:shd w:val="clear" w:color="auto" w:fill="FFFFFF"/>
-        </w:rPr>
-        <w:t>py-opencv</w:t>
-      </w:r>
-      <w:proofErr w:type="spellEnd"/>
-      <w:r>
-        <w:rPr>
-          <w:rFonts w:ascii="Noto Sans" w:hAnsi="Noto Sans" w:cs="Noto Sans"/>
-          <w:sz w:val="20"/>
-          <w:szCs w:val="20"/>
-          <w:shd w:val="clear" w:color="auto" w:fill="FFFFFF"/>
-        </w:rPr>
-        <w:t xml:space="preserve"> and image-similarity-measures</w:t>
+        <w:t>and shape outline prediction using py-opencv and image-similarity-measures</w:t>
       </w:r>
       <w:r>
         <w:rPr>
@@ -5743,18 +5429,8 @@
           <w:sz w:val="20"/>
           <w:szCs w:val="20"/>
         </w:rPr>
-        <w:t xml:space="preserve">rained for 3 months from December 2018 to February 2019 on the TESSI DOCUBASE project, a JAVA web application (digital documents) at Tessi Documents Services in the Paris Area, France. Technologies used: Struts 1.2, Spring MVC, Servlet &amp; JSP, </w:t>
-      </w:r>
-      <w:proofErr w:type="spellStart"/>
-      <w:r>
-        <w:rPr>
-          <w:rFonts w:ascii="Noto Sans" w:hAnsi="Noto Sans" w:cs="Noto Sans"/>
-          <w:sz w:val="20"/>
-          <w:szCs w:val="20"/>
-        </w:rPr>
-        <w:t>Taglib</w:t>
-      </w:r>
-      <w:proofErr w:type="spellEnd"/>
+        <w:t>rained for 3 months from December 2018 to February 2019 on the TESSI DOCUBASE project, a JAVA web application (digital documents) at Tessi Documents Services in the Paris Area, France. Technologies used: Struts 1.2, Spring MVC, Servlet &amp; JSP, Taglib</w:t>
+      </w:r>
       <w:r>
         <w:rPr>
           <w:rFonts w:ascii="Noto Sans" w:hAnsi="Noto Sans" w:cs="Noto Sans"/>
@@ -5849,25 +5525,7 @@
           <w:sz w:val="20"/>
           <w:szCs w:val="20"/>
         </w:rPr>
-        <w:t xml:space="preserve">Contributed to an E-commerce </w:t>
-      </w:r>
-      <w:proofErr w:type="spellStart"/>
-      <w:r>
-        <w:rPr>
-          <w:rFonts w:ascii="Noto Sans" w:hAnsi="Noto Sans" w:cs="Noto Sans"/>
-          <w:sz w:val="20"/>
-          <w:szCs w:val="20"/>
-        </w:rPr>
-        <w:t>Prestashop</w:t>
-      </w:r>
-      <w:proofErr w:type="spellEnd"/>
-      <w:r>
-        <w:rPr>
-          <w:rFonts w:ascii="Noto Sans" w:hAnsi="Noto Sans" w:cs="Noto Sans"/>
-          <w:sz w:val="20"/>
-          <w:szCs w:val="20"/>
-        </w:rPr>
-        <w:t xml:space="preserve"> project, integrating features such as module marketplace and mango payment, and managing events.</w:t>
+        <w:t>Contributed to an E-commerce Prestashop project, integrating features such as module marketplace and mango payment, and managing events.</w:t>
       </w:r>
     </w:p>
     <w:p>
@@ -5923,25 +5581,7 @@
           <w:sz w:val="20"/>
           <w:szCs w:val="20"/>
         </w:rPr>
-        <w:t xml:space="preserve">implementing features like Push Notification, QR code scanning, and </w:t>
-      </w:r>
-      <w:proofErr w:type="spellStart"/>
-      <w:r>
-        <w:rPr>
-          <w:rFonts w:ascii="Noto Sans" w:hAnsi="Noto Sans" w:cs="Noto Sans"/>
-          <w:sz w:val="20"/>
-          <w:szCs w:val="20"/>
-        </w:rPr>
-        <w:t>RealmJS</w:t>
-      </w:r>
-      <w:proofErr w:type="spellEnd"/>
-      <w:r>
-        <w:rPr>
-          <w:rFonts w:ascii="Noto Sans" w:hAnsi="Noto Sans" w:cs="Noto Sans"/>
-          <w:sz w:val="20"/>
-          <w:szCs w:val="20"/>
-        </w:rPr>
-        <w:t xml:space="preserve"> integration</w:t>
+        <w:t>implementing features like Push Notification, QR code scanning, and RealmJS integration</w:t>
       </w:r>
       <w:r>
         <w:rPr>
@@ -6041,7 +5681,6 @@
           <w:lang w:val="en-US"/>
         </w:rPr>
       </w:pPr>
-      <w:proofErr w:type="spellStart"/>
       <w:r>
         <w:rPr>
           <w:rFonts w:ascii="Noto Sans" w:hAnsi="Noto Sans" w:cs="Noto Sans"/>
@@ -6051,9 +5690,8 @@
           <w:szCs w:val="20"/>
           <w:lang w:val="en-US"/>
         </w:rPr>
-        <w:t>Kirirom</w:t>
-      </w:r>
-      <w:proofErr w:type="spellEnd"/>
+        <w:t xml:space="preserve">Kirirom Institute of Technology – </w:t>
+      </w:r>
       <w:r>
         <w:rPr>
           <w:rFonts w:ascii="Noto Sans" w:hAnsi="Noto Sans" w:cs="Noto Sans"/>
@@ -6063,31 +5701,7 @@
           <w:szCs w:val="20"/>
           <w:lang w:val="en-US"/>
         </w:rPr>
-        <w:t xml:space="preserve"> Institute of Technology – </w:t>
-      </w:r>
-      <w:proofErr w:type="spellStart"/>
-      <w:r>
-        <w:rPr>
-          <w:rFonts w:ascii="Noto Sans" w:hAnsi="Noto Sans" w:cs="Noto Sans"/>
-          <w:i/>
-          <w:iCs/>
-          <w:sz w:val="20"/>
-          <w:szCs w:val="20"/>
-          <w:lang w:val="en-US"/>
-        </w:rPr>
-        <w:t>Kompong</w:t>
-      </w:r>
-      <w:proofErr w:type="spellEnd"/>
-      <w:r>
-        <w:rPr>
-          <w:rFonts w:ascii="Noto Sans" w:hAnsi="Noto Sans" w:cs="Noto Sans"/>
-          <w:i/>
-          <w:iCs/>
-          <w:sz w:val="20"/>
-          <w:szCs w:val="20"/>
-          <w:lang w:val="en-US"/>
-        </w:rPr>
-        <w:t xml:space="preserve"> Speu</w:t>
+        <w:t>Kompong Speu</w:t>
       </w:r>
       <w:r>
         <w:rPr>
@@ -8313,7 +7927,7 @@
   <w:docDefaults>
     <w:rPrDefault>
       <w:rPr>
-        <w:rFonts w:asciiTheme="minorHAnsi" w:eastAsiaTheme="minorHAnsi" w:hAnsiTheme="minorHAnsi" w:cstheme="minorBidi"/>
+        <w:rFonts w:asciiTheme="minorHAnsi" w:eastAsiaTheme="minorEastAsia" w:hAnsiTheme="minorHAnsi" w:cstheme="minorBidi"/>
         <w:sz w:val="22"/>
         <w:szCs w:val="36"/>
         <w:lang w:val="en-US" w:eastAsia="en-US" w:bidi="km-KH"/>

</xml_diff>